<commit_message>
Kleine correctie bij overview
</commit_message>
<xml_diff>
--- a/Report.docx
+++ b/Report.docx
@@ -189,20 +189,6 @@
         </w:rPr>
         <w:t>Method</w:t>
       </w:r>
-    </w:p>
-    <w:p>
-      <w:pPr>
-        <w:autoSpaceDE w:val="0"/>
-        <w:autoSpaceDN w:val="0"/>
-        <w:adjustRightInd w:val="0"/>
-        <w:rPr>
-          <w:rFonts w:ascii="TU Delft-UltraLight" w:hAnsi="TU Delft-UltraLight" w:cs="Arial"/>
-          <w:color w:val="00B0F0"/>
-          <w:sz w:val="29"/>
-          <w:szCs w:val="29"/>
-          <w:lang w:val="en-GB" w:eastAsia="nl-NL"/>
-        </w:rPr>
-      </w:pPr>
     </w:p>
     <w:p>
       <w:pPr>
@@ -777,8 +763,8 @@
         </w:rPr>
         <w:drawing>
           <wp:inline distT="0" distB="0" distL="0" distR="0" wp14:anchorId="5D9E2406" wp14:editId="16D8D093">
-            <wp:extent cx="3634740" cy="1727229"/>
-            <wp:effectExtent l="0" t="0" r="0" b="6350"/>
+            <wp:extent cx="4024872" cy="1912620"/>
+            <wp:effectExtent l="0" t="0" r="0" b="0"/>
             <wp:docPr id="1" name="Afbeelding 1" descr="https://upload.wikimedia.org/wikipedia/commons/thumb/f/ff/Rosenblattperceptron.png/500px-Rosenblattperceptron.png"/>
             <wp:cNvGraphicFramePr>
               <a:graphicFrameLocks xmlns:a="http://schemas.openxmlformats.org/drawingml/2006/main" noChangeAspect="1"/>
@@ -808,7 +794,7 @@
                   <pic:spPr bwMode="auto">
                     <a:xfrm>
                       <a:off x="0" y="0"/>
-                      <a:ext cx="3634646" cy="1727184"/>
+                      <a:ext cx="4024768" cy="1912571"/>
                     </a:xfrm>
                     <a:prstGeom prst="rect">
                       <a:avLst/>
@@ -1171,14 +1157,7 @@
               <w:rFonts w:ascii="Cambria Math" w:hAnsi="Cambria Math"/>
               <w:lang w:val="en-GB" w:eastAsia="nl-NL"/>
             </w:rPr>
-            <m:t>=</m:t>
-          </m:r>
-          <m:r>
-            <w:rPr>
-              <w:rFonts w:ascii="Cambria Math" w:hAnsi="Cambria Math"/>
-              <w:lang w:val="en-GB" w:eastAsia="nl-NL"/>
-            </w:rPr>
-            <m:t>β*</m:t>
+            <m:t>=β*</m:t>
           </m:r>
           <m:sSub>
             <m:sSubPr>
@@ -1225,14 +1204,7 @@
                   <w:rFonts w:ascii="Cambria Math" w:hAnsi="Cambria Math"/>
                   <w:lang w:val="en-GB" w:eastAsia="nl-NL"/>
                 </w:rPr>
-                <m:t>p</m:t>
-              </m:r>
-              <m:r>
-                <w:rPr>
-                  <w:rFonts w:ascii="Cambria Math" w:hAnsi="Cambria Math"/>
-                  <w:lang w:val="en-GB" w:eastAsia="nl-NL"/>
-                </w:rPr>
-                <m:t>-1</m:t>
+                <m:t>p-1</m:t>
               </m:r>
             </m:e>
           </m:d>
@@ -2364,7 +2336,7 @@
           <w:color w:val="000000"/>
           <w:lang w:val="en-GB" w:eastAsia="nl-NL"/>
         </w:rPr>
-        <w:t>2</w:t>
+        <w:t>2.4</w:t>
       </w:r>
       <w:r>
         <w:rPr>
@@ -2373,21 +2345,12 @@
           <w:color w:val="000000"/>
           <w:lang w:val="en-GB" w:eastAsia="nl-NL"/>
         </w:rPr>
-        <w:t>.4</w:t>
+        <w:t xml:space="preserve">. </w:t>
       </w:r>
       <w:r>
         <w:rPr>
           <w:rFonts w:ascii="Arial" w:hAnsi="Arial" w:cs="Arial"/>
           <w:b w:val="0"/>
-          <w:color w:val="000000"/>
-          <w:lang w:val="en-GB" w:eastAsia="nl-NL"/>
-        </w:rPr>
-        <w:t xml:space="preserve">. </w:t>
-      </w:r>
-      <w:r>
-        <w:rPr>
-          <w:rFonts w:ascii="Arial" w:hAnsi="Arial" w:cs="Arial"/>
-          <w:b w:val="0"/>
           <w:lang w:val="en-GB" w:eastAsia="nl-NL"/>
         </w:rPr>
         <w:t>Overview</w:t>
@@ -2447,7 +2410,25 @@
         <w:rPr>
           <w:lang w:val="en-GB" w:eastAsia="nl-NL"/>
         </w:rPr>
-        <w:t>. The number of hidden layers in this figure can vary.</w:t>
+        <w:t>. The number of hidden layers in this figure can vary</w:t>
+      </w:r>
+      <w:r>
+        <w:rPr>
+          <w:lang w:val="en-GB" w:eastAsia="nl-NL"/>
+        </w:rPr>
+        <w:t>, as well as the number of nodes per hidden layer</w:t>
+      </w:r>
+      <w:r>
+        <w:rPr>
+          <w:lang w:val="en-GB" w:eastAsia="nl-NL"/>
+        </w:rPr>
+        <w:t>.</w:t>
+      </w:r>
+      <w:r>
+        <w:rPr>
+          <w:lang w:val="en-GB" w:eastAsia="nl-NL"/>
+        </w:rPr>
+        <w:t xml:space="preserve"> Note that the amount of nodes in a layer can only go as high as the number of nodes in the previous layer (except for the output layer).</w:t>
       </w:r>
       <w:bookmarkStart w:id="3" w:name="_GoBack"/>
       <w:bookmarkEnd w:id="3"/>
@@ -2476,8 +2457,8 @@
         </w:rPr>
         <w:drawing>
           <wp:inline distT="0" distB="0" distL="0" distR="0" wp14:anchorId="1E153901" wp14:editId="2F388C38">
-            <wp:extent cx="5219700" cy="2505456"/>
-            <wp:effectExtent l="0" t="0" r="0" b="9525"/>
+            <wp:extent cx="5128260" cy="2461565"/>
+            <wp:effectExtent l="0" t="0" r="0" b="0"/>
             <wp:docPr id="2" name="Afbeelding 2"/>
             <wp:cNvGraphicFramePr>
               <a:graphicFrameLocks xmlns:a="http://schemas.openxmlformats.org/drawingml/2006/main" noChangeAspect="1"/>
@@ -2507,7 +2488,7 @@
                   <pic:spPr bwMode="auto">
                     <a:xfrm>
                       <a:off x="0" y="0"/>
-                      <a:ext cx="5219700" cy="2505456"/>
+                      <a:ext cx="5128260" cy="2461565"/>
                     </a:xfrm>
                     <a:prstGeom prst="rect">
                       <a:avLst/>
@@ -3093,7 +3074,7 @@
         <w:sz w:val="16"/>
         <w:lang w:val="nl-NL"/>
       </w:rPr>
-      <w:t>3</w:t>
+      <w:t>2</w:t>
     </w:r>
     <w:r>
       <w:rPr>
@@ -3507,11 +3488,15 @@
   </w:style>
   <w:style w:type="character" w:default="1" w:styleId="Standaardalinea-lettertype">
     <w:name w:val="Default Paragraph Font"/>
+    <w:uiPriority w:val="1"/>
     <w:semiHidden/>
+    <w:unhideWhenUsed/>
   </w:style>
   <w:style w:type="table" w:default="1" w:styleId="Standaardtabel">
     <w:name w:val="Normal Table"/>
+    <w:uiPriority w:val="99"/>
     <w:semiHidden/>
+    <w:unhideWhenUsed/>
     <w:tblPr>
       <w:tblInd w:w="0" w:type="dxa"/>
       <w:tblCellMar>
@@ -3524,7 +3509,9 @@
   </w:style>
   <w:style w:type="numbering" w:default="1" w:styleId="Geenlijst">
     <w:name w:val="No List"/>
+    <w:uiPriority w:val="99"/>
     <w:semiHidden/>
+    <w:unhideWhenUsed/>
   </w:style>
   <w:style w:type="paragraph" w:styleId="Ballontekst">
     <w:name w:val="Balloon Text"/>
@@ -3611,8 +3598,8 @@
       <w:lang w:val="en-US" w:eastAsia="en-US"/>
     </w:rPr>
   </w:style>
-  <w:style w:type="paragraph" w:customStyle="1" w:styleId="TOCHeading">
-    <w:name w:val="TOC Heading"/>
+  <w:style w:type="paragraph" w:customStyle="1" w:styleId="Kopvaninhoudsopgave1">
+    <w:name w:val="Kop van inhoudsopgave1"/>
     <w:basedOn w:val="Kop1"/>
     <w:next w:val="Standaard"/>
     <w:uiPriority w:val="39"/>
@@ -3917,11 +3904,15 @@
   </w:style>
   <w:style w:type="character" w:default="1" w:styleId="Standaardalinea-lettertype">
     <w:name w:val="Default Paragraph Font"/>
+    <w:uiPriority w:val="1"/>
     <w:semiHidden/>
+    <w:unhideWhenUsed/>
   </w:style>
   <w:style w:type="table" w:default="1" w:styleId="Standaardtabel">
     <w:name w:val="Normal Table"/>
+    <w:uiPriority w:val="99"/>
     <w:semiHidden/>
+    <w:unhideWhenUsed/>
     <w:tblPr>
       <w:tblInd w:w="0" w:type="dxa"/>
       <w:tblCellMar>
@@ -3934,7 +3925,9 @@
   </w:style>
   <w:style w:type="numbering" w:default="1" w:styleId="Geenlijst">
     <w:name w:val="No List"/>
+    <w:uiPriority w:val="99"/>
     <w:semiHidden/>
+    <w:unhideWhenUsed/>
   </w:style>
   <w:style w:type="paragraph" w:styleId="Ballontekst">
     <w:name w:val="Balloon Text"/>
@@ -4021,8 +4014,8 @@
       <w:lang w:val="en-US" w:eastAsia="en-US"/>
     </w:rPr>
   </w:style>
-  <w:style w:type="paragraph" w:customStyle="1" w:styleId="TOCHeading">
-    <w:name w:val="TOC Heading"/>
+  <w:style w:type="paragraph" w:customStyle="1" w:styleId="Kopvaninhoudsopgave1">
+    <w:name w:val="Kop van inhoudsopgave1"/>
     <w:basedOn w:val="Kop1"/>
     <w:next w:val="Standaard"/>
     <w:uiPriority w:val="39"/>
@@ -4433,7 +4426,7 @@
 </file>
 
 <file path=customXml/itemProps1.xml><?xml version="1.0" encoding="utf-8"?>
-<ds:datastoreItem xmlns:ds="http://schemas.openxmlformats.org/officeDocument/2006/customXml" ds:itemID="{D11410ED-9A2B-4EDA-8637-D3F2B49DD37F}">
+<ds:datastoreItem xmlns:ds="http://schemas.openxmlformats.org/officeDocument/2006/customXml" ds:itemID="{F76233D0-7D0E-4D60-BB59-24E22EC6A7EC}">
   <ds:schemaRefs>
     <ds:schemaRef ds:uri="http://schemas.openxmlformats.org/officeDocument/2006/bibliography"/>
   </ds:schemaRefs>

</xml_diff>

<commit_message>
Stukje van resultaten geschreven
</commit_message>
<xml_diff>
--- a/Report.docx
+++ b/Report.docx
@@ -65,6 +65,7 @@
     </w:p>
     <w:p>
       <w:pPr>
+        <w:jc w:val="both"/>
         <w:rPr>
           <w:lang w:val="en-GB" w:eastAsia="nl-NL"/>
         </w:rPr>
@@ -307,6 +308,7 @@
     </w:p>
     <w:p>
       <w:pPr>
+        <w:jc w:val="both"/>
         <w:rPr>
           <w:lang w:val="en-GB" w:eastAsia="nl-NL"/>
         </w:rPr>
@@ -451,6 +453,7 @@
     </w:p>
     <w:p>
       <w:pPr>
+        <w:jc w:val="both"/>
         <w:rPr>
           <w:lang w:val="en-GB" w:eastAsia="nl-NL"/>
         </w:rPr>
@@ -894,6 +897,7 @@
     </w:p>
     <w:p>
       <w:pPr>
+        <w:jc w:val="both"/>
         <w:rPr>
           <w:lang w:val="en-GB" w:eastAsia="nl-NL"/>
         </w:rPr>
@@ -1513,6 +1517,7 @@
     </w:p>
     <w:p>
       <w:pPr>
+        <w:jc w:val="both"/>
         <w:rPr>
           <w:lang w:val="en-GB" w:eastAsia="nl-NL"/>
         </w:rPr>
@@ -1636,13 +1641,15 @@
     </w:p>
     <w:p>
       <w:pPr>
-        <w:rPr>
-          <w:lang w:val="en-GB" w:eastAsia="nl-NL"/>
-        </w:rPr>
-      </w:pPr>
-    </w:p>
-    <w:p>
-      <w:pPr>
+        <w:jc w:val="both"/>
+        <w:rPr>
+          <w:lang w:val="en-GB" w:eastAsia="nl-NL"/>
+        </w:rPr>
+      </w:pPr>
+    </w:p>
+    <w:p>
+      <w:pPr>
+        <w:jc w:val="both"/>
         <w:rPr>
           <w:lang w:val="en-GB" w:eastAsia="nl-NL"/>
         </w:rPr>
@@ -1990,6 +1997,7 @@
     </w:p>
     <w:p>
       <w:pPr>
+        <w:jc w:val="both"/>
         <w:rPr>
           <w:lang w:val="en-GB" w:eastAsia="nl-NL"/>
         </w:rPr>
@@ -2309,6 +2317,7 @@
     </w:p>
     <w:p>
       <w:pPr>
+        <w:jc w:val="both"/>
         <w:rPr>
           <w:lang w:val="en-GB" w:eastAsia="nl-NL"/>
         </w:rPr>
@@ -2329,6 +2338,7 @@
           <w:lang w:val="en-GB" w:eastAsia="nl-NL"/>
         </w:rPr>
       </w:pPr>
+      <w:bookmarkStart w:id="3" w:name="_Ref430293020"/>
       <w:r>
         <w:rPr>
           <w:rFonts w:ascii="Arial" w:hAnsi="Arial" w:cs="Arial"/>
@@ -2353,11 +2363,134 @@
           <w:b w:val="0"/>
           <w:lang w:val="en-GB" w:eastAsia="nl-NL"/>
         </w:rPr>
+        <w:t>Other features</w:t>
+      </w:r>
+      <w:bookmarkEnd w:id="3"/>
+    </w:p>
+    <w:p>
+      <w:pPr>
+        <w:jc w:val="both"/>
+      </w:pPr>
+      <w:r>
+        <w:rPr>
+          <w:lang w:val="en-GB" w:eastAsia="nl-NL"/>
+        </w:rPr>
+        <w:t xml:space="preserve">A couple of features were implemented to decrease the amount of epochs required to reach an optimum. This includes the momentum constant </w:t>
+      </w:r>
+      <m:oMath>
+        <m:r>
+          <w:rPr>
+            <w:rFonts w:ascii="Cambria Math" w:hAnsi="Cambria Math"/>
+            <w:lang w:val="en-GB" w:eastAsia="nl-NL"/>
+          </w:rPr>
+          <m:t>β</m:t>
+        </m:r>
+      </m:oMath>
+      <w:r>
+        <w:rPr>
+          <w:lang w:val="en-GB" w:eastAsia="nl-NL"/>
+        </w:rPr>
+        <w:t xml:space="preserve"> (described in </w:t>
+      </w:r>
+      <w:proofErr w:type="spellStart"/>
+      <w:r>
+        <w:rPr>
+          <w:lang w:val="en-GB" w:eastAsia="nl-NL"/>
+        </w:rPr>
+        <w:t>Chapte</w:t>
+      </w:r>
+      <w:proofErr w:type="spellEnd"/>
+      <w:r>
+        <w:t xml:space="preserve">r </w:t>
+      </w:r>
+      <w:r>
+        <w:fldChar w:fldCharType="begin"/>
+      </w:r>
+      <w:r>
+        <w:instrText xml:space="preserve"> REF _Ref430256489 \h </w:instrText>
+      </w:r>
+      <w:r>
+        <w:instrText xml:space="preserve"> \* MERGEFORMAT </w:instrText>
+      </w:r>
+      <w:r>
+        <w:fldChar w:fldCharType="separate"/>
+      </w:r>
+      <w:r>
+        <w:t>2.3. Hidden layers</w:t>
+      </w:r>
+      <w:r>
+        <w:fldChar w:fldCharType="end"/>
+      </w:r>
+      <w:r>
+        <w:t>)</w:t>
+      </w:r>
+      <w:r>
+        <w:t xml:space="preserve"> and an adaptive learning rate. The adaptive learning increases the learning rate by 10% every time the mean square error (MSE) decreases between two epochs. It decreases by 50% every time the MSE increases between two epochs. The learning rate is capped at a certain value </w:t>
+      </w:r>
+      <w:proofErr w:type="spellStart"/>
+      <w:r>
+        <w:t>alpha_max</w:t>
+      </w:r>
+      <w:proofErr w:type="spellEnd"/>
+      <w:r>
+        <w:t>.</w:t>
+      </w:r>
+    </w:p>
+    <w:p>
+      <w:pPr>
+        <w:jc w:val="both"/>
+      </w:pPr>
+    </w:p>
+    <w:p>
+      <w:pPr>
+        <w:jc w:val="both"/>
+        <w:rPr>
+          <w:lang w:val="en-GB" w:eastAsia="nl-NL"/>
+        </w:rPr>
+      </w:pPr>
+      <w:r>
+        <w:t>The code also calculates an error rate, which is a percentage of the data that is incorrectly categorized. If the error rate changes less than a certain constant, the calculation stops, because the changes are too insignificant to continue calculating.</w:t>
+      </w:r>
+    </w:p>
+    <w:p>
+      <w:pPr>
+        <w:pStyle w:val="Kop1"/>
+        <w:rPr>
+          <w:rFonts w:ascii="Arial" w:hAnsi="Arial" w:cs="Arial"/>
+          <w:b w:val="0"/>
+          <w:lang w:val="en-GB" w:eastAsia="nl-NL"/>
+        </w:rPr>
+      </w:pPr>
+      <w:r>
+        <w:rPr>
+          <w:rFonts w:ascii="Arial" w:hAnsi="Arial" w:cs="Arial"/>
+          <w:b w:val="0"/>
+          <w:color w:val="000000"/>
+          <w:lang w:val="en-GB" w:eastAsia="nl-NL"/>
+        </w:rPr>
+        <w:t>2.5</w:t>
+      </w:r>
+      <w:r>
+        <w:rPr>
+          <w:rFonts w:ascii="Arial" w:hAnsi="Arial" w:cs="Arial"/>
+          <w:b w:val="0"/>
+          <w:color w:val="000000"/>
+          <w:lang w:val="en-GB" w:eastAsia="nl-NL"/>
+        </w:rPr>
+        <w:t xml:space="preserve">. </w:t>
+      </w:r>
+      <w:r>
+        <w:rPr>
+          <w:rFonts w:ascii="Arial" w:hAnsi="Arial" w:cs="Arial"/>
+          <w:b w:val="0"/>
+          <w:lang w:val="en-GB" w:eastAsia="nl-NL"/>
+        </w:rPr>
         <w:t>Overview</w:t>
       </w:r>
     </w:p>
     <w:p>
       <w:pPr>
+        <w:jc w:val="both"/>
         <w:rPr>
           <w:lang w:val="en-GB" w:eastAsia="nl-NL"/>
         </w:rPr>
@@ -2389,6 +2522,12 @@
         <w:rPr>
           <w:lang w:val="en-GB" w:eastAsia="nl-NL"/>
         </w:rPr>
+        <w:instrText xml:space="preserve"> \* MERGEFORMAT </w:instrText>
+      </w:r>
+      <w:r>
+        <w:rPr>
+          <w:lang w:val="en-GB" w:eastAsia="nl-NL"/>
+        </w:rPr>
         <w:fldChar w:fldCharType="separate"/>
       </w:r>
       <w:r>
@@ -2429,21 +2568,6 @@
           <w:lang w:val="en-GB" w:eastAsia="nl-NL"/>
         </w:rPr>
         <w:t xml:space="preserve"> Note that the amount of nodes in a layer can only go as high as the number of nodes in the previous layer (except for the output layer).</w:t>
-      </w:r>
-      <w:bookmarkStart w:id="3" w:name="_GoBack"/>
-      <w:bookmarkEnd w:id="3"/>
-    </w:p>
-    <w:p>
-      <w:pPr>
-        <w:rPr>
-          <w:lang w:val="en-GB" w:eastAsia="nl-NL"/>
-        </w:rPr>
-      </w:pPr>
-      <w:r>
-        <w:rPr>
-          <w:lang w:val="en-GB" w:eastAsia="nl-NL"/>
-        </w:rPr>
-        <w:t xml:space="preserve"> </w:t>
       </w:r>
     </w:p>
     <w:p>
@@ -2455,8 +2579,9 @@
           <w:noProof/>
           <w:lang w:val="nl-NL" w:eastAsia="nl-NL"/>
         </w:rPr>
+        <w:lastRenderedPageBreak/>
         <w:drawing>
-          <wp:inline distT="0" distB="0" distL="0" distR="0" wp14:anchorId="1E153901" wp14:editId="2F388C38">
+          <wp:inline distT="0" distB="0" distL="0" distR="0" wp14:anchorId="531A92C4" wp14:editId="3D7D399A">
             <wp:extent cx="5128260" cy="2461565"/>
             <wp:effectExtent l="0" t="0" r="0" b="0"/>
             <wp:docPr id="2" name="Afbeelding 2"/>
@@ -2601,54 +2726,983 @@
     </w:p>
     <w:p>
       <w:pPr>
+        <w:pStyle w:val="Kop1"/>
+        <w:rPr>
+          <w:rFonts w:ascii="Arial" w:hAnsi="Arial" w:cs="Arial"/>
+          <w:b w:val="0"/>
+          <w:lang w:val="en-GB" w:eastAsia="nl-NL"/>
+        </w:rPr>
+      </w:pPr>
+      <w:r>
+        <w:rPr>
+          <w:rFonts w:ascii="Arial" w:hAnsi="Arial" w:cs="Arial"/>
+          <w:b w:val="0"/>
+          <w:color w:val="000000"/>
+          <w:lang w:val="en-GB" w:eastAsia="nl-NL"/>
+        </w:rPr>
+        <w:t>3</w:t>
+      </w:r>
+      <w:r>
+        <w:rPr>
+          <w:rFonts w:ascii="Arial" w:hAnsi="Arial" w:cs="Arial"/>
+          <w:b w:val="0"/>
+          <w:color w:val="000000"/>
+          <w:lang w:val="en-GB" w:eastAsia="nl-NL"/>
+        </w:rPr>
+        <w:t xml:space="preserve">.1. </w:t>
+      </w:r>
+      <w:r>
+        <w:rPr>
+          <w:rFonts w:ascii="Arial" w:hAnsi="Arial" w:cs="Arial"/>
+          <w:b w:val="0"/>
+          <w:lang w:val="en-GB" w:eastAsia="nl-NL"/>
+        </w:rPr>
+        <w:t>Training</w:t>
+      </w:r>
+    </w:p>
+    <w:p>
+      <w:pPr>
+        <w:jc w:val="both"/>
+        <w:rPr>
+          <w:lang w:val="en-GB" w:eastAsia="nl-NL"/>
+        </w:rPr>
+      </w:pPr>
+      <w:r>
+        <w:rPr>
+          <w:lang w:val="en-GB" w:eastAsia="nl-NL"/>
+        </w:rPr>
+        <w:t>The data used has 7854 training sets consisting of 10 inputs and a corresponding category. It was decided to use three qua</w:t>
+      </w:r>
+      <w:r>
+        <w:rPr>
+          <w:lang w:val="en-GB" w:eastAsia="nl-NL"/>
+        </w:rPr>
+        <w:t xml:space="preserve">rters of the sets for training. The remaining quarter is distributed over a validation set and a test set. The training set is used for the calibration of the weights of ANNs with different variables. Each ANN is then tested with the validation set. The best ANN is then picked to run the test set, which makes sure the chosen ANN is really working properly. This method ensures the ANN works on data that it did not train for. For example, if the ANN is </w:t>
+      </w:r>
+      <w:proofErr w:type="spellStart"/>
+      <w:r>
+        <w:rPr>
+          <w:lang w:val="en-GB" w:eastAsia="nl-NL"/>
+        </w:rPr>
+        <w:t>overfitted</w:t>
+      </w:r>
+      <w:proofErr w:type="spellEnd"/>
+      <w:r>
+        <w:rPr>
+          <w:lang w:val="en-GB" w:eastAsia="nl-NL"/>
+        </w:rPr>
+        <w:t xml:space="preserve">, it will work perfectly on the training but </w:t>
+      </w:r>
+      <w:r>
+        <w:rPr>
+          <w:lang w:val="en-GB" w:eastAsia="nl-NL"/>
+        </w:rPr>
+        <w:t>it will not when working with new data.</w:t>
+      </w:r>
+      <w:r>
+        <w:rPr>
+          <w:lang w:val="en-GB" w:eastAsia="nl-NL"/>
+        </w:rPr>
+        <w:t xml:space="preserve"> A separate script was made to calculate the validation and test sets, as well as unknown sets.</w:t>
+      </w:r>
+    </w:p>
+    <w:p>
+      <w:pPr>
+        <w:jc w:val="both"/>
+        <w:rPr>
+          <w:lang w:val="en-GB" w:eastAsia="nl-NL"/>
+        </w:rPr>
+      </w:pPr>
+    </w:p>
+    <w:p>
+      <w:pPr>
+        <w:jc w:val="both"/>
+      </w:pPr>
+      <w:r>
+        <w:rPr>
+          <w:lang w:val="en-GB" w:eastAsia="nl-NL"/>
+        </w:rPr>
+        <w:t>Training results are evaluated by calculating the error rate (se</w:t>
+      </w:r>
+      <w:r>
+        <w:t xml:space="preserve">e Chapter </w:t>
+      </w:r>
+      <w:r>
+        <w:fldChar w:fldCharType="begin"/>
+      </w:r>
+      <w:r>
+        <w:instrText xml:space="preserve"> REF _Ref430293020 \h </w:instrText>
+      </w:r>
+      <w:r>
+        <w:instrText xml:space="preserve"> \* MERGEFORMAT </w:instrText>
+      </w:r>
+      <w:r>
+        <w:fldChar w:fldCharType="separate"/>
+      </w:r>
+      <w:r>
+        <w:t>2.4. Other features</w:t>
+      </w:r>
+      <w:r>
+        <w:fldChar w:fldCharType="end"/>
+      </w:r>
+      <w:r>
+        <w:t>)</w:t>
+      </w:r>
+      <w:r>
+        <w:t xml:space="preserve"> and is stopped when the given number of epochs is reached or when the change in the error rate is too insignificant.</w:t>
+      </w:r>
+    </w:p>
+    <w:p>
+      <w:pPr>
+        <w:jc w:val="both"/>
+      </w:pPr>
+    </w:p>
+    <w:p>
+      <w:pPr>
+        <w:jc w:val="both"/>
+      </w:pPr>
+      <w:r>
+        <w:t>A couple of training sessions were done with the same constant values to see how initialization affects performance.</w:t>
+      </w:r>
+      <w:r>
+        <w:t xml:space="preserve"> The results</w:t>
+      </w:r>
+      <w:r>
+        <w:t xml:space="preserve"> after 30 epochs</w:t>
+      </w:r>
+      <w:r>
+        <w:t xml:space="preserve"> can be found in </w:t>
+      </w:r>
+      <w:r>
+        <w:fldChar w:fldCharType="begin"/>
+      </w:r>
+      <w:r>
+        <w:instrText xml:space="preserve"> REF _Ref430293973 \h </w:instrText>
+      </w:r>
+      <w:r>
+        <w:fldChar w:fldCharType="separate"/>
+      </w:r>
+      <w:r>
+        <w:t xml:space="preserve">Table </w:t>
+      </w:r>
+      <w:r>
+        <w:rPr>
+          <w:noProof/>
+        </w:rPr>
+        <w:t>1</w:t>
+      </w:r>
+      <w:r>
+        <w:fldChar w:fldCharType="end"/>
+      </w:r>
+      <w:r>
+        <w:t xml:space="preserve">. </w:t>
+      </w:r>
+      <w:r>
+        <w:t xml:space="preserve">It is clear that (apart from test 9) the validation test results in a higher error rate. This is expected, because this is data that the network has not been trained on. </w:t>
+      </w:r>
+    </w:p>
+    <w:p>
+      <w:pPr>
+        <w:jc w:val="both"/>
+      </w:pPr>
+    </w:p>
+    <w:p>
+      <w:pPr>
+        <w:pStyle w:val="Bijschrift"/>
+        <w:keepNext/>
+      </w:pPr>
+      <w:bookmarkStart w:id="5" w:name="_Ref430293973"/>
+      <w:r>
+        <w:t xml:space="preserve">Table </w:t>
+      </w:r>
+      <w:r>
+        <w:fldChar w:fldCharType="begin"/>
+      </w:r>
+      <w:r>
+        <w:instrText xml:space="preserve"> SEQ Table \* ARABIC </w:instrText>
+      </w:r>
+      <w:r>
+        <w:fldChar w:fldCharType="separate"/>
+      </w:r>
+      <w:r>
+        <w:rPr>
+          <w:noProof/>
+        </w:rPr>
+        <w:t>1</w:t>
+      </w:r>
+      <w:r>
+        <w:fldChar w:fldCharType="end"/>
+      </w:r>
+      <w:bookmarkEnd w:id="5"/>
+      <w:r>
+        <w:t>: results of tests with different initializations</w:t>
+      </w:r>
+    </w:p>
+    <w:tbl>
+      <w:tblPr>
+        <w:tblStyle w:val="Tabelraster"/>
+        <w:tblW w:w="0" w:type="auto"/>
+        <w:tblLook w:val="04A0" w:firstRow="1" w:lastRow="0" w:firstColumn="1" w:lastColumn="0" w:noHBand="0" w:noVBand="1"/>
+      </w:tblPr>
+      <w:tblGrid>
+        <w:gridCol w:w="1102"/>
+        <w:gridCol w:w="1230"/>
+        <w:gridCol w:w="838"/>
+        <w:gridCol w:w="839"/>
+        <w:gridCol w:w="868"/>
+        <w:gridCol w:w="868"/>
+        <w:gridCol w:w="841"/>
+        <w:gridCol w:w="840"/>
+        <w:gridCol w:w="840"/>
+        <w:gridCol w:w="822"/>
+        <w:gridCol w:w="822"/>
+        <w:gridCol w:w="804"/>
+      </w:tblGrid>
+      <w:tr>
+        <w:tc>
+          <w:tcPr>
+            <w:tcW w:w="1102" w:type="dxa"/>
+          </w:tcPr>
+          <w:p>
+            <w:pPr>
+              <w:jc w:val="both"/>
+              <w:rPr>
+                <w:lang w:val="en-GB" w:eastAsia="nl-NL"/>
+              </w:rPr>
+            </w:pPr>
+          </w:p>
+        </w:tc>
+        <w:tc>
+          <w:tcPr>
+            <w:tcW w:w="1230" w:type="dxa"/>
+          </w:tcPr>
+          <w:p>
+            <w:pPr>
+              <w:jc w:val="both"/>
+              <w:rPr>
+                <w:lang w:val="en-GB" w:eastAsia="nl-NL"/>
+              </w:rPr>
+            </w:pPr>
+          </w:p>
+        </w:tc>
+        <w:tc>
+          <w:tcPr>
+            <w:tcW w:w="8382" w:type="dxa"/>
+            <w:gridSpan w:val="10"/>
+          </w:tcPr>
+          <w:p>
+            <w:pPr>
+              <w:jc w:val="center"/>
+              <w:rPr>
+                <w:lang w:val="en-GB" w:eastAsia="nl-NL"/>
+              </w:rPr>
+            </w:pPr>
+            <w:r>
+              <w:rPr>
+                <w:lang w:val="en-GB" w:eastAsia="nl-NL"/>
+              </w:rPr>
+              <w:t>Test No.</w:t>
+            </w:r>
+          </w:p>
+        </w:tc>
+      </w:tr>
+      <w:tr>
+        <w:tc>
+          <w:tcPr>
+            <w:tcW w:w="1102" w:type="dxa"/>
+            <w:vMerge w:val="restart"/>
+          </w:tcPr>
+          <w:p>
+            <w:pPr>
+              <w:jc w:val="both"/>
+              <w:rPr>
+                <w:lang w:val="en-GB" w:eastAsia="nl-NL"/>
+              </w:rPr>
+            </w:pPr>
+            <w:r>
+              <w:rPr>
+                <w:lang w:val="en-GB" w:eastAsia="nl-NL"/>
+              </w:rPr>
+              <w:t xml:space="preserve">Error rate </w:t>
+            </w:r>
+          </w:p>
+          <w:p>
+            <w:pPr>
+              <w:jc w:val="both"/>
+              <w:rPr>
+                <w:lang w:val="en-GB" w:eastAsia="nl-NL"/>
+              </w:rPr>
+            </w:pPr>
+            <w:r>
+              <w:rPr>
+                <w:lang w:val="en-GB" w:eastAsia="nl-NL"/>
+              </w:rPr>
+              <w:t>(%)</w:t>
+            </w:r>
+          </w:p>
+        </w:tc>
+        <w:tc>
+          <w:tcPr>
+            <w:tcW w:w="1230" w:type="dxa"/>
+          </w:tcPr>
+          <w:p>
+            <w:pPr>
+              <w:jc w:val="both"/>
+              <w:rPr>
+                <w:lang w:val="en-GB" w:eastAsia="nl-NL"/>
+              </w:rPr>
+            </w:pPr>
+          </w:p>
+        </w:tc>
+        <w:tc>
+          <w:tcPr>
+            <w:tcW w:w="838" w:type="dxa"/>
+          </w:tcPr>
+          <w:p>
+            <w:pPr>
+              <w:jc w:val="both"/>
+              <w:rPr>
+                <w:lang w:val="en-GB" w:eastAsia="nl-NL"/>
+              </w:rPr>
+            </w:pPr>
+            <w:r>
+              <w:rPr>
+                <w:lang w:val="en-GB" w:eastAsia="nl-NL"/>
+              </w:rPr>
+              <w:t>1</w:t>
+            </w:r>
+          </w:p>
+        </w:tc>
+        <w:tc>
+          <w:tcPr>
+            <w:tcW w:w="839" w:type="dxa"/>
+          </w:tcPr>
+          <w:p>
+            <w:pPr>
+              <w:jc w:val="both"/>
+              <w:rPr>
+                <w:lang w:val="en-GB" w:eastAsia="nl-NL"/>
+              </w:rPr>
+            </w:pPr>
+            <w:r>
+              <w:rPr>
+                <w:lang w:val="en-GB" w:eastAsia="nl-NL"/>
+              </w:rPr>
+              <w:t>2</w:t>
+            </w:r>
+          </w:p>
+        </w:tc>
+        <w:tc>
+          <w:tcPr>
+            <w:tcW w:w="868" w:type="dxa"/>
+          </w:tcPr>
+          <w:p>
+            <w:pPr>
+              <w:jc w:val="both"/>
+              <w:rPr>
+                <w:lang w:val="en-GB" w:eastAsia="nl-NL"/>
+              </w:rPr>
+            </w:pPr>
+            <w:r>
+              <w:rPr>
+                <w:lang w:val="en-GB" w:eastAsia="nl-NL"/>
+              </w:rPr>
+              <w:t>3</w:t>
+            </w:r>
+          </w:p>
+        </w:tc>
+        <w:tc>
+          <w:tcPr>
+            <w:tcW w:w="868" w:type="dxa"/>
+          </w:tcPr>
+          <w:p>
+            <w:pPr>
+              <w:jc w:val="both"/>
+              <w:rPr>
+                <w:lang w:val="en-GB" w:eastAsia="nl-NL"/>
+              </w:rPr>
+            </w:pPr>
+            <w:r>
+              <w:rPr>
+                <w:lang w:val="en-GB" w:eastAsia="nl-NL"/>
+              </w:rPr>
+              <w:t>4</w:t>
+            </w:r>
+          </w:p>
+        </w:tc>
+        <w:tc>
+          <w:tcPr>
+            <w:tcW w:w="841" w:type="dxa"/>
+          </w:tcPr>
+          <w:p>
+            <w:pPr>
+              <w:jc w:val="both"/>
+              <w:rPr>
+                <w:lang w:val="en-GB" w:eastAsia="nl-NL"/>
+              </w:rPr>
+            </w:pPr>
+            <w:r>
+              <w:rPr>
+                <w:lang w:val="en-GB" w:eastAsia="nl-NL"/>
+              </w:rPr>
+              <w:t>5</w:t>
+            </w:r>
+          </w:p>
+        </w:tc>
+        <w:tc>
+          <w:tcPr>
+            <w:tcW w:w="840" w:type="dxa"/>
+          </w:tcPr>
+          <w:p>
+            <w:pPr>
+              <w:jc w:val="both"/>
+              <w:rPr>
+                <w:lang w:val="en-GB" w:eastAsia="nl-NL"/>
+              </w:rPr>
+            </w:pPr>
+            <w:r>
+              <w:rPr>
+                <w:lang w:val="en-GB" w:eastAsia="nl-NL"/>
+              </w:rPr>
+              <w:t>6</w:t>
+            </w:r>
+          </w:p>
+        </w:tc>
+        <w:tc>
+          <w:tcPr>
+            <w:tcW w:w="840" w:type="dxa"/>
+          </w:tcPr>
+          <w:p>
+            <w:pPr>
+              <w:jc w:val="both"/>
+              <w:rPr>
+                <w:lang w:val="en-GB" w:eastAsia="nl-NL"/>
+              </w:rPr>
+            </w:pPr>
+            <w:r>
+              <w:rPr>
+                <w:lang w:val="en-GB" w:eastAsia="nl-NL"/>
+              </w:rPr>
+              <w:t>7</w:t>
+            </w:r>
+          </w:p>
+        </w:tc>
+        <w:tc>
+          <w:tcPr>
+            <w:tcW w:w="822" w:type="dxa"/>
+          </w:tcPr>
+          <w:p>
+            <w:pPr>
+              <w:jc w:val="both"/>
+              <w:rPr>
+                <w:lang w:val="en-GB" w:eastAsia="nl-NL"/>
+              </w:rPr>
+            </w:pPr>
+            <w:r>
+              <w:rPr>
+                <w:lang w:val="en-GB" w:eastAsia="nl-NL"/>
+              </w:rPr>
+              <w:t>8</w:t>
+            </w:r>
+          </w:p>
+        </w:tc>
+        <w:tc>
+          <w:tcPr>
+            <w:tcW w:w="822" w:type="dxa"/>
+          </w:tcPr>
+          <w:p>
+            <w:pPr>
+              <w:jc w:val="both"/>
+              <w:rPr>
+                <w:lang w:val="en-GB" w:eastAsia="nl-NL"/>
+              </w:rPr>
+            </w:pPr>
+            <w:r>
+              <w:rPr>
+                <w:lang w:val="en-GB" w:eastAsia="nl-NL"/>
+              </w:rPr>
+              <w:t>9</w:t>
+            </w:r>
+          </w:p>
+        </w:tc>
+        <w:tc>
+          <w:tcPr>
+            <w:tcW w:w="804" w:type="dxa"/>
+          </w:tcPr>
+          <w:p>
+            <w:pPr>
+              <w:jc w:val="both"/>
+              <w:rPr>
+                <w:lang w:val="en-GB" w:eastAsia="nl-NL"/>
+              </w:rPr>
+            </w:pPr>
+            <w:r>
+              <w:rPr>
+                <w:lang w:val="en-GB" w:eastAsia="nl-NL"/>
+              </w:rPr>
+              <w:t>10</w:t>
+            </w:r>
+          </w:p>
+        </w:tc>
+      </w:tr>
+      <w:tr>
+        <w:tc>
+          <w:tcPr>
+            <w:tcW w:w="1102" w:type="dxa"/>
+            <w:vMerge/>
+          </w:tcPr>
+          <w:p>
+            <w:pPr>
+              <w:jc w:val="both"/>
+              <w:rPr>
+                <w:lang w:val="en-GB" w:eastAsia="nl-NL"/>
+              </w:rPr>
+            </w:pPr>
+          </w:p>
+        </w:tc>
+        <w:tc>
+          <w:tcPr>
+            <w:tcW w:w="1230" w:type="dxa"/>
+          </w:tcPr>
+          <w:p>
+            <w:pPr>
+              <w:jc w:val="both"/>
+              <w:rPr>
+                <w:lang w:val="en-GB" w:eastAsia="nl-NL"/>
+              </w:rPr>
+            </w:pPr>
+            <w:r>
+              <w:rPr>
+                <w:lang w:val="en-GB" w:eastAsia="nl-NL"/>
+              </w:rPr>
+              <w:t>Training</w:t>
+            </w:r>
+          </w:p>
+        </w:tc>
+        <w:tc>
+          <w:tcPr>
+            <w:tcW w:w="838" w:type="dxa"/>
+          </w:tcPr>
+          <w:p>
+            <w:pPr>
+              <w:jc w:val="right"/>
+              <w:rPr>
+                <w:lang w:val="en-GB" w:eastAsia="nl-NL"/>
+              </w:rPr>
+            </w:pPr>
+            <w:r>
+              <w:rPr>
+                <w:lang w:val="en-GB" w:eastAsia="nl-NL"/>
+              </w:rPr>
+              <w:t>7.67</w:t>
+            </w:r>
+          </w:p>
+        </w:tc>
+        <w:tc>
+          <w:tcPr>
+            <w:tcW w:w="839" w:type="dxa"/>
+          </w:tcPr>
+          <w:p>
+            <w:pPr>
+              <w:jc w:val="right"/>
+              <w:rPr>
+                <w:lang w:val="en-GB" w:eastAsia="nl-NL"/>
+              </w:rPr>
+            </w:pPr>
+            <w:r>
+              <w:rPr>
+                <w:lang w:val="en-GB" w:eastAsia="nl-NL"/>
+              </w:rPr>
+              <w:t>8.78</w:t>
+            </w:r>
+          </w:p>
+        </w:tc>
+        <w:tc>
+          <w:tcPr>
+            <w:tcW w:w="868" w:type="dxa"/>
+          </w:tcPr>
+          <w:p>
+            <w:pPr>
+              <w:jc w:val="right"/>
+              <w:rPr>
+                <w:lang w:val="en-GB" w:eastAsia="nl-NL"/>
+              </w:rPr>
+            </w:pPr>
+            <w:r>
+              <w:rPr>
+                <w:lang w:val="en-GB" w:eastAsia="nl-NL"/>
+              </w:rPr>
+              <w:t>8.03</w:t>
+            </w:r>
+          </w:p>
+        </w:tc>
+        <w:tc>
+          <w:tcPr>
+            <w:tcW w:w="868" w:type="dxa"/>
+          </w:tcPr>
+          <w:p>
+            <w:pPr>
+              <w:jc w:val="right"/>
+              <w:rPr>
+                <w:lang w:val="en-GB" w:eastAsia="nl-NL"/>
+              </w:rPr>
+            </w:pPr>
+            <w:r>
+              <w:rPr>
+                <w:lang w:val="en-GB" w:eastAsia="nl-NL"/>
+              </w:rPr>
+              <w:t>9.76</w:t>
+            </w:r>
+          </w:p>
+        </w:tc>
+        <w:tc>
+          <w:tcPr>
+            <w:tcW w:w="841" w:type="dxa"/>
+          </w:tcPr>
+          <w:p>
+            <w:pPr>
+              <w:jc w:val="right"/>
+              <w:rPr>
+                <w:lang w:val="en-GB" w:eastAsia="nl-NL"/>
+              </w:rPr>
+            </w:pPr>
+            <w:r>
+              <w:rPr>
+                <w:lang w:val="en-GB" w:eastAsia="nl-NL"/>
+              </w:rPr>
+              <w:t>8.28</w:t>
+            </w:r>
+          </w:p>
+        </w:tc>
+        <w:tc>
+          <w:tcPr>
+            <w:tcW w:w="840" w:type="dxa"/>
+          </w:tcPr>
+          <w:p>
+            <w:pPr>
+              <w:jc w:val="right"/>
+              <w:rPr>
+                <w:lang w:val="en-GB" w:eastAsia="nl-NL"/>
+              </w:rPr>
+            </w:pPr>
+            <w:r>
+              <w:rPr>
+                <w:lang w:val="en-GB" w:eastAsia="nl-NL"/>
+              </w:rPr>
+              <w:t>7.55</w:t>
+            </w:r>
+          </w:p>
+        </w:tc>
+        <w:tc>
+          <w:tcPr>
+            <w:tcW w:w="840" w:type="dxa"/>
+          </w:tcPr>
+          <w:p>
+            <w:pPr>
+              <w:jc w:val="right"/>
+              <w:rPr>
+                <w:lang w:val="en-GB" w:eastAsia="nl-NL"/>
+              </w:rPr>
+            </w:pPr>
+            <w:r>
+              <w:rPr>
+                <w:lang w:val="en-GB" w:eastAsia="nl-NL"/>
+              </w:rPr>
+              <w:t>10.10</w:t>
+            </w:r>
+          </w:p>
+        </w:tc>
+        <w:tc>
+          <w:tcPr>
+            <w:tcW w:w="822" w:type="dxa"/>
+          </w:tcPr>
+          <w:p>
+            <w:pPr>
+              <w:jc w:val="right"/>
+              <w:rPr>
+                <w:lang w:val="en-GB" w:eastAsia="nl-NL"/>
+              </w:rPr>
+            </w:pPr>
+            <w:r>
+              <w:rPr>
+                <w:lang w:val="en-GB" w:eastAsia="nl-NL"/>
+              </w:rPr>
+              <w:t>7.74</w:t>
+            </w:r>
+          </w:p>
+        </w:tc>
+        <w:tc>
+          <w:tcPr>
+            <w:tcW w:w="822" w:type="dxa"/>
+          </w:tcPr>
+          <w:p>
+            <w:pPr>
+              <w:jc w:val="right"/>
+              <w:rPr>
+                <w:lang w:val="en-GB" w:eastAsia="nl-NL"/>
+              </w:rPr>
+            </w:pPr>
+            <w:r>
+              <w:rPr>
+                <w:lang w:val="en-GB" w:eastAsia="nl-NL"/>
+              </w:rPr>
+              <w:t>9.78</w:t>
+            </w:r>
+          </w:p>
+        </w:tc>
+        <w:tc>
+          <w:tcPr>
+            <w:tcW w:w="804" w:type="dxa"/>
+          </w:tcPr>
+          <w:p>
+            <w:pPr>
+              <w:jc w:val="right"/>
+              <w:rPr>
+                <w:lang w:val="en-GB" w:eastAsia="nl-NL"/>
+              </w:rPr>
+            </w:pPr>
+            <w:r>
+              <w:rPr>
+                <w:lang w:val="en-GB" w:eastAsia="nl-NL"/>
+              </w:rPr>
+              <w:t>8.18</w:t>
+            </w:r>
+          </w:p>
+        </w:tc>
+      </w:tr>
+      <w:tr>
+        <w:tc>
+          <w:tcPr>
+            <w:tcW w:w="1102" w:type="dxa"/>
+            <w:vMerge/>
+          </w:tcPr>
+          <w:p>
+            <w:pPr>
+              <w:jc w:val="both"/>
+              <w:rPr>
+                <w:lang w:val="en-GB" w:eastAsia="nl-NL"/>
+              </w:rPr>
+            </w:pPr>
+          </w:p>
+        </w:tc>
+        <w:tc>
+          <w:tcPr>
+            <w:tcW w:w="1230" w:type="dxa"/>
+          </w:tcPr>
+          <w:p>
+            <w:pPr>
+              <w:jc w:val="both"/>
+              <w:rPr>
+                <w:lang w:val="en-GB" w:eastAsia="nl-NL"/>
+              </w:rPr>
+            </w:pPr>
+            <w:r>
+              <w:rPr>
+                <w:lang w:val="en-GB" w:eastAsia="nl-NL"/>
+              </w:rPr>
+              <w:t>Validation</w:t>
+            </w:r>
+          </w:p>
+        </w:tc>
+        <w:tc>
+          <w:tcPr>
+            <w:tcW w:w="838" w:type="dxa"/>
+          </w:tcPr>
+          <w:p>
+            <w:pPr>
+              <w:jc w:val="right"/>
+              <w:rPr>
+                <w:lang w:val="en-GB" w:eastAsia="nl-NL"/>
+              </w:rPr>
+            </w:pPr>
+            <w:r>
+              <w:rPr>
+                <w:lang w:val="en-GB" w:eastAsia="nl-NL"/>
+              </w:rPr>
+              <w:t>9.16</w:t>
+            </w:r>
+          </w:p>
+        </w:tc>
+        <w:tc>
+          <w:tcPr>
+            <w:tcW w:w="839" w:type="dxa"/>
+          </w:tcPr>
+          <w:p>
+            <w:pPr>
+              <w:jc w:val="right"/>
+              <w:rPr>
+                <w:lang w:val="en-GB" w:eastAsia="nl-NL"/>
+              </w:rPr>
+            </w:pPr>
+            <w:r>
+              <w:rPr>
+                <w:lang w:val="en-GB" w:eastAsia="nl-NL"/>
+              </w:rPr>
+              <w:t>8.96</w:t>
+            </w:r>
+          </w:p>
+        </w:tc>
+        <w:tc>
+          <w:tcPr>
+            <w:tcW w:w="868" w:type="dxa"/>
+          </w:tcPr>
+          <w:p>
+            <w:pPr>
+              <w:jc w:val="right"/>
+              <w:rPr>
+                <w:lang w:val="en-GB" w:eastAsia="nl-NL"/>
+              </w:rPr>
+            </w:pPr>
+            <w:r>
+              <w:rPr>
+                <w:lang w:val="en-GB" w:eastAsia="nl-NL"/>
+              </w:rPr>
+              <w:t>10.18</w:t>
+            </w:r>
+          </w:p>
+        </w:tc>
+        <w:tc>
+          <w:tcPr>
+            <w:tcW w:w="868" w:type="dxa"/>
+          </w:tcPr>
+          <w:p>
+            <w:pPr>
+              <w:jc w:val="right"/>
+              <w:rPr>
+                <w:lang w:val="en-GB" w:eastAsia="nl-NL"/>
+              </w:rPr>
+            </w:pPr>
+            <w:r>
+              <w:rPr>
+                <w:lang w:val="en-GB" w:eastAsia="nl-NL"/>
+              </w:rPr>
+              <w:t>10.59</w:t>
+            </w:r>
+          </w:p>
+        </w:tc>
+        <w:tc>
+          <w:tcPr>
+            <w:tcW w:w="841" w:type="dxa"/>
+          </w:tcPr>
+          <w:p>
+            <w:pPr>
+              <w:jc w:val="right"/>
+              <w:rPr>
+                <w:lang w:val="en-GB" w:eastAsia="nl-NL"/>
+              </w:rPr>
+            </w:pPr>
+            <w:r>
+              <w:rPr>
+                <w:lang w:val="en-GB" w:eastAsia="nl-NL"/>
+              </w:rPr>
+              <w:t>9.37</w:t>
+            </w:r>
+          </w:p>
+        </w:tc>
+        <w:tc>
+          <w:tcPr>
+            <w:tcW w:w="840" w:type="dxa"/>
+          </w:tcPr>
+          <w:p>
+            <w:pPr>
+              <w:jc w:val="right"/>
+              <w:rPr>
+                <w:lang w:val="en-GB" w:eastAsia="nl-NL"/>
+              </w:rPr>
+            </w:pPr>
+            <w:r>
+              <w:rPr>
+                <w:lang w:val="en-GB" w:eastAsia="nl-NL"/>
+              </w:rPr>
+              <w:t>10.79</w:t>
+            </w:r>
+          </w:p>
+        </w:tc>
+        <w:tc>
+          <w:tcPr>
+            <w:tcW w:w="840" w:type="dxa"/>
+          </w:tcPr>
+          <w:p>
+            <w:pPr>
+              <w:jc w:val="right"/>
+              <w:rPr>
+                <w:lang w:val="en-GB" w:eastAsia="nl-NL"/>
+              </w:rPr>
+            </w:pPr>
+            <w:r>
+              <w:rPr>
+                <w:lang w:val="en-GB" w:eastAsia="nl-NL"/>
+              </w:rPr>
+              <w:t>10.90</w:t>
+            </w:r>
+          </w:p>
+        </w:tc>
+        <w:tc>
+          <w:tcPr>
+            <w:tcW w:w="822" w:type="dxa"/>
+          </w:tcPr>
+          <w:p>
+            <w:pPr>
+              <w:jc w:val="right"/>
+              <w:rPr>
+                <w:lang w:val="en-GB" w:eastAsia="nl-NL"/>
+              </w:rPr>
+            </w:pPr>
+            <w:r>
+              <w:rPr>
+                <w:lang w:val="en-GB" w:eastAsia="nl-NL"/>
+              </w:rPr>
+              <w:t>9.88</w:t>
+            </w:r>
+          </w:p>
+        </w:tc>
+        <w:tc>
+          <w:tcPr>
+            <w:tcW w:w="822" w:type="dxa"/>
+          </w:tcPr>
+          <w:p>
+            <w:pPr>
+              <w:jc w:val="right"/>
+              <w:rPr>
+                <w:lang w:val="en-GB" w:eastAsia="nl-NL"/>
+              </w:rPr>
+            </w:pPr>
+            <w:r>
+              <w:rPr>
+                <w:lang w:val="en-GB" w:eastAsia="nl-NL"/>
+              </w:rPr>
+              <w:t>9.06</w:t>
+            </w:r>
+          </w:p>
+        </w:tc>
+        <w:tc>
+          <w:tcPr>
+            <w:tcW w:w="804" w:type="dxa"/>
+          </w:tcPr>
+          <w:p>
+            <w:pPr>
+              <w:jc w:val="right"/>
+              <w:rPr>
+                <w:lang w:val="en-GB" w:eastAsia="nl-NL"/>
+              </w:rPr>
+            </w:pPr>
+            <w:r>
+              <w:rPr>
+                <w:lang w:val="en-GB" w:eastAsia="nl-NL"/>
+              </w:rPr>
+              <w:t>9.16</w:t>
+            </w:r>
+          </w:p>
+        </w:tc>
+      </w:tr>
+    </w:tbl>
+    <w:p>
+      <w:pPr>
         <w:autoSpaceDE w:val="0"/>
         <w:autoSpaceDN w:val="0"/>
         <w:adjustRightInd w:val="0"/>
         <w:rPr>
           <w:rFonts w:ascii="Arial" w:hAnsi="Arial" w:cs="Arial"/>
-          <w:bCs/>
-          <w:color w:val="000000"/>
-          <w:sz w:val="29"/>
-          <w:szCs w:val="29"/>
-          <w:lang w:val="en-GB" w:eastAsia="nl-NL"/>
-        </w:rPr>
-      </w:pPr>
-    </w:p>
-    <w:p>
-      <w:pPr>
-        <w:pStyle w:val="Kop1"/>
-        <w:rPr>
-          <w:rFonts w:ascii="Arial" w:hAnsi="Arial" w:cs="Arial"/>
-          <w:b w:val="0"/>
-          <w:color w:val="00FFFF"/>
-          <w:lang w:val="en-GB" w:eastAsia="nl-NL"/>
-        </w:rPr>
-      </w:pPr>
-      <w:r>
-        <w:rPr>
-          <w:rFonts w:ascii="Arial" w:hAnsi="Arial" w:cs="Arial"/>
-          <w:b w:val="0"/>
-          <w:color w:val="000000"/>
-          <w:lang w:val="en-GB" w:eastAsia="nl-NL"/>
-        </w:rPr>
-        <w:t xml:space="preserve">1.1. </w:t>
-      </w:r>
-      <w:r>
-        <w:rPr>
-          <w:rFonts w:ascii="Arial" w:hAnsi="Arial" w:cs="Arial"/>
-          <w:b w:val="0"/>
-          <w:lang w:val="en-GB" w:eastAsia="nl-NL"/>
-        </w:rPr>
-        <w:t>Document Structure</w:t>
-      </w:r>
-    </w:p>
-    <w:p>
-      <w:pPr>
-        <w:autoSpaceDE w:val="0"/>
-        <w:autoSpaceDN w:val="0"/>
-        <w:adjustRightInd w:val="0"/>
-        <w:rPr>
-          <w:rFonts w:ascii="Arial" w:hAnsi="Arial" w:cs="Arial"/>
           <w:color w:val="000000"/>
           <w:sz w:val="20"/>
           <w:szCs w:val="20"/>
@@ -2673,23 +3727,34 @@
           <w:color w:val="000000"/>
           <w:lang w:val="en-GB" w:eastAsia="nl-NL"/>
         </w:rPr>
-        <w:t xml:space="preserve">1.2. </w:t>
+        <w:t>3</w:t>
       </w:r>
       <w:r>
         <w:rPr>
           <w:rFonts w:ascii="Arial" w:hAnsi="Arial" w:cs="Arial"/>
           <w:b w:val="0"/>
-          <w:lang w:val="en-GB" w:eastAsia="nl-NL"/>
-        </w:rPr>
-        <w:t>Cover and Title Page</w:t>
-      </w:r>
-    </w:p>
-    <w:p>
-      <w:pPr>
-        <w:rPr>
-          <w:lang w:val="en-GB" w:eastAsia="nl-NL"/>
-        </w:rPr>
-      </w:pPr>
+          <w:color w:val="000000"/>
+          <w:lang w:val="en-GB" w:eastAsia="nl-NL"/>
+        </w:rPr>
+        <w:t xml:space="preserve">.2. </w:t>
+      </w:r>
+      <w:r>
+        <w:rPr>
+          <w:rFonts w:ascii="Arial" w:hAnsi="Arial" w:cs="Arial"/>
+          <w:b w:val="0"/>
+          <w:lang w:val="en-GB" w:eastAsia="nl-NL"/>
+        </w:rPr>
+        <w:t>Optimization</w:t>
+      </w:r>
+    </w:p>
+    <w:p>
+      <w:pPr>
+        <w:rPr>
+          <w:lang w:val="en-GB" w:eastAsia="nl-NL"/>
+        </w:rPr>
+      </w:pPr>
+      <w:bookmarkStart w:id="6" w:name="_GoBack"/>
+      <w:bookmarkEnd w:id="6"/>
     </w:p>
     <w:p>
       <w:pPr>
@@ -2727,6 +3792,7 @@
           <w:szCs w:val="72"/>
           <w:lang w:val="en-GB" w:eastAsia="nl-NL"/>
         </w:rPr>
+        <w:lastRenderedPageBreak/>
         <w:t>4</w:t>
       </w:r>
       <w:r>
@@ -3074,7 +4140,7 @@
         <w:sz w:val="16"/>
         <w:lang w:val="nl-NL"/>
       </w:rPr>
-      <w:t>2</w:t>
+      <w:t>4</w:t>
     </w:r>
     <w:r>
       <w:rPr>
@@ -3489,7 +4555,6 @@
   <w:style w:type="character" w:default="1" w:styleId="Standaardalinea-lettertype">
     <w:name w:val="Default Paragraph Font"/>
     <w:uiPriority w:val="1"/>
-    <w:semiHidden/>
     <w:unhideWhenUsed/>
   </w:style>
   <w:style w:type="table" w:default="1" w:styleId="Standaardtabel">
@@ -3717,6 +4782,22 @@
       <w:szCs w:val="18"/>
     </w:rPr>
   </w:style>
+  <w:style w:type="table" w:styleId="Tabelraster">
+    <w:name w:val="Table Grid"/>
+    <w:basedOn w:val="Standaardtabel"/>
+    <w:uiPriority w:val="59"/>
+    <w:rsid w:val="00C620FC"/>
+    <w:tblPr>
+      <w:tblBorders>
+        <w:top w:val="single" w:sz="4" w:space="0" w:color="auto"/>
+        <w:left w:val="single" w:sz="4" w:space="0" w:color="auto"/>
+        <w:bottom w:val="single" w:sz="4" w:space="0" w:color="auto"/>
+        <w:right w:val="single" w:sz="4" w:space="0" w:color="auto"/>
+        <w:insideH w:val="single" w:sz="4" w:space="0" w:color="auto"/>
+        <w:insideV w:val="single" w:sz="4" w:space="0" w:color="auto"/>
+      </w:tblBorders>
+    </w:tblPr>
+  </w:style>
 </w:styles>
 </file>
 
@@ -3905,7 +4986,6 @@
   <w:style w:type="character" w:default="1" w:styleId="Standaardalinea-lettertype">
     <w:name w:val="Default Paragraph Font"/>
     <w:uiPriority w:val="1"/>
-    <w:semiHidden/>
     <w:unhideWhenUsed/>
   </w:style>
   <w:style w:type="table" w:default="1" w:styleId="Standaardtabel">
@@ -4132,6 +5212,22 @@
       <w:sz w:val="18"/>
       <w:szCs w:val="18"/>
     </w:rPr>
+  </w:style>
+  <w:style w:type="table" w:styleId="Tabelraster">
+    <w:name w:val="Table Grid"/>
+    <w:basedOn w:val="Standaardtabel"/>
+    <w:uiPriority w:val="59"/>
+    <w:rsid w:val="00C620FC"/>
+    <w:tblPr>
+      <w:tblBorders>
+        <w:top w:val="single" w:sz="4" w:space="0" w:color="auto"/>
+        <w:left w:val="single" w:sz="4" w:space="0" w:color="auto"/>
+        <w:bottom w:val="single" w:sz="4" w:space="0" w:color="auto"/>
+        <w:right w:val="single" w:sz="4" w:space="0" w:color="auto"/>
+        <w:insideH w:val="single" w:sz="4" w:space="0" w:color="auto"/>
+        <w:insideV w:val="single" w:sz="4" w:space="0" w:color="auto"/>
+      </w:tblBorders>
+    </w:tblPr>
   </w:style>
 </w:styles>
 </file>
@@ -4426,7 +5522,7 @@
 </file>
 
 <file path=customXml/itemProps1.xml><?xml version="1.0" encoding="utf-8"?>
-<ds:datastoreItem xmlns:ds="http://schemas.openxmlformats.org/officeDocument/2006/customXml" ds:itemID="{F76233D0-7D0E-4D60-BB59-24E22EC6A7EC}">
+<ds:datastoreItem xmlns:ds="http://schemas.openxmlformats.org/officeDocument/2006/customXml" ds:itemID="{98D70D33-FF25-4132-A110-CFB4EBA426F3}">
   <ds:schemaRefs>
     <ds:schemaRef ds:uri="http://schemas.openxmlformats.org/officeDocument/2006/bibliography"/>
   </ds:schemaRefs>

</xml_diff>

<commit_message>
Report results wat verder uitgewerkt
</commit_message>
<xml_diff>
--- a/Report.docx
+++ b/Report.docx
@@ -2517,12 +2517,12 @@
         <w:rPr>
           <w:lang w:val="en-GB" w:eastAsia="nl-NL"/>
         </w:rPr>
-      </w:r>
-      <w:r>
-        <w:rPr>
-          <w:lang w:val="en-GB" w:eastAsia="nl-NL"/>
-        </w:rPr>
         <w:instrText xml:space="preserve"> \* MERGEFORMAT </w:instrText>
+      </w:r>
+      <w:r>
+        <w:rPr>
+          <w:lang w:val="en-GB" w:eastAsia="nl-NL"/>
+        </w:rPr>
       </w:r>
       <w:r>
         <w:rPr>
@@ -2941,6 +2941,7 @@
     <w:tbl>
       <w:tblPr>
         <w:tblStyle w:val="Tabelraster"/>
+        <w:tblpPr w:leftFromText="141" w:rightFromText="141" w:vertAnchor="text" w:horzAnchor="margin" w:tblpY="109"/>
         <w:tblW w:w="0" w:type="auto"/>
         <w:tblLook w:val="04A0" w:firstRow="1" w:lastRow="0" w:firstColumn="1" w:lastColumn="0" w:noHBand="0" w:noVBand="1"/>
       </w:tblPr>
@@ -3698,9 +3699,111 @@
     </w:tbl>
     <w:p>
       <w:pPr>
+        <w:jc w:val="both"/>
+      </w:pPr>
+    </w:p>
+    <w:p>
+      <w:pPr>
+        <w:jc w:val="both"/>
+      </w:pPr>
+      <w:r>
+        <w:t xml:space="preserve">There was also a plot made of the error rate and alpha at each epoch of test 10, this can be seen in </w:t>
+      </w:r>
+      <w:r>
+        <w:fldChar w:fldCharType="begin"/>
+      </w:r>
+      <w:r>
+        <w:instrText xml:space="preserve"> REF _Ref430335791 \h </w:instrText>
+      </w:r>
+      <w:r>
+        <w:fldChar w:fldCharType="separate"/>
+      </w:r>
+      <w:r>
+        <w:t xml:space="preserve">Figure </w:t>
+      </w:r>
+      <w:r>
+        <w:rPr>
+          <w:noProof/>
+        </w:rPr>
+        <w:t>3</w:t>
+      </w:r>
+      <w:r>
+        <w:fldChar w:fldCharType="end"/>
+      </w:r>
+      <w:r>
+        <w:t>. One can clearly see the increase of alpha at the start, and the decrease after roughly 10 epochs. The increase after every decrease of alpha is most likely because the decrease rate is chosen too high. The error rate plot shows us that it diverges quite fast after roughly 10 epochs to about 10%, while fine tuning (to about 8% error rate) takes about 20 more epochs.</w:t>
+      </w:r>
+    </w:p>
+    <w:p>
+      <w:pPr>
+        <w:keepNext/>
         <w:autoSpaceDE w:val="0"/>
         <w:autoSpaceDN w:val="0"/>
         <w:adjustRightInd w:val="0"/>
+      </w:pPr>
+      <w:r>
+        <w:rPr>
+          <w:rFonts w:ascii="Arial" w:hAnsi="Arial" w:cs="Arial"/>
+          <w:noProof/>
+          <w:color w:val="000000"/>
+          <w:sz w:val="20"/>
+          <w:szCs w:val="20"/>
+          <w:lang w:val="nl-NL" w:eastAsia="nl-NL"/>
+        </w:rPr>
+        <w:lastRenderedPageBreak/>
+        <w:drawing>
+          <wp:inline distT="0" distB="0" distL="0" distR="0" wp14:anchorId="655D2BA4" wp14:editId="42602CC9">
+            <wp:extent cx="5341620" cy="1699260"/>
+            <wp:effectExtent l="0" t="0" r="0" b="0"/>
+            <wp:docPr id="4" name="Afbeelding 4" descr="D:\Documents\Computational-Intelligence-Assignment\Opdracht 9 resultaten\test10_fig.jpg"/>
+            <wp:cNvGraphicFramePr>
+              <a:graphicFrameLocks xmlns:a="http://schemas.openxmlformats.org/drawingml/2006/main" noChangeAspect="1"/>
+            </wp:cNvGraphicFramePr>
+            <a:graphic xmlns:a="http://schemas.openxmlformats.org/drawingml/2006/main">
+              <a:graphicData uri="http://schemas.openxmlformats.org/drawingml/2006/picture">
+                <pic:pic xmlns:pic="http://schemas.openxmlformats.org/drawingml/2006/picture">
+                  <pic:nvPicPr>
+                    <pic:cNvPr id="0" name="Picture 2" descr="D:\Documents\Computational-Intelligence-Assignment\Opdracht 9 resultaten\test10_fig.jpg"/>
+                    <pic:cNvPicPr>
+                      <a:picLocks noChangeAspect="1" noChangeArrowheads="1"/>
+                    </pic:cNvPicPr>
+                  </pic:nvPicPr>
+                  <pic:blipFill>
+                    <a:blip r:embed="rId11">
+                      <a:extLst>
+                        <a:ext uri="{28A0092B-C50C-407E-A947-70E740481C1C}">
+                          <a14:useLocalDpi xmlns:a14="http://schemas.microsoft.com/office/drawing/2010/main" val="0"/>
+                        </a:ext>
+                      </a:extLst>
+                    </a:blip>
+                    <a:srcRect/>
+                    <a:stretch>
+                      <a:fillRect/>
+                    </a:stretch>
+                  </pic:blipFill>
+                  <pic:spPr bwMode="auto">
+                    <a:xfrm>
+                      <a:off x="0" y="0"/>
+                      <a:ext cx="5341620" cy="1699260"/>
+                    </a:xfrm>
+                    <a:prstGeom prst="rect">
+                      <a:avLst/>
+                    </a:prstGeom>
+                    <a:noFill/>
+                    <a:ln>
+                      <a:noFill/>
+                    </a:ln>
+                  </pic:spPr>
+                </pic:pic>
+              </a:graphicData>
+            </a:graphic>
+          </wp:inline>
+        </w:drawing>
+      </w:r>
+    </w:p>
+    <w:p>
+      <w:pPr>
+        <w:pStyle w:val="Bijschrift"/>
         <w:rPr>
           <w:rFonts w:ascii="Arial" w:hAnsi="Arial" w:cs="Arial"/>
           <w:color w:val="000000"/>
@@ -3709,6 +3812,32 @@
           <w:lang w:val="en-GB" w:eastAsia="nl-NL"/>
         </w:rPr>
       </w:pPr>
+      <w:bookmarkStart w:id="6" w:name="_Ref430335791"/>
+      <w:r>
+        <w:t xml:space="preserve">Figure </w:t>
+      </w:r>
+      <w:r>
+        <w:fldChar w:fldCharType="begin"/>
+      </w:r>
+      <w:r>
+        <w:instrText xml:space="preserve"> SEQ Figure \* ARABIC </w:instrText>
+      </w:r>
+      <w:r>
+        <w:fldChar w:fldCharType="separate"/>
+      </w:r>
+      <w:r>
+        <w:rPr>
+          <w:noProof/>
+        </w:rPr>
+        <w:t>3</w:t>
+      </w:r>
+      <w:r>
+        <w:fldChar w:fldCharType="end"/>
+      </w:r>
+      <w:bookmarkEnd w:id="6"/>
+      <w:r>
+        <w:t>: error rate (left) and alpha (right) over the amount of epochs</w:t>
+      </w:r>
     </w:p>
     <w:p>
       <w:pPr>
@@ -3722,6 +3851,74 @@
       </w:pPr>
       <w:r>
         <w:rPr>
+          <w:noProof/>
+          <w:lang w:val="nl-NL" w:eastAsia="nl-NL"/>
+        </w:rPr>
+        <w:drawing>
+          <wp:anchor distT="0" distB="0" distL="114300" distR="114300" simplePos="0" relativeHeight="251658240" behindDoc="0" locked="0" layoutInCell="1" allowOverlap="1" wp14:anchorId="54C581BE" wp14:editId="380F3329">
+            <wp:simplePos x="0" y="0"/>
+            <wp:positionH relativeFrom="column">
+              <wp:posOffset>2894965</wp:posOffset>
+            </wp:positionH>
+            <wp:positionV relativeFrom="paragraph">
+              <wp:posOffset>259080</wp:posOffset>
+            </wp:positionV>
+            <wp:extent cx="3794760" cy="2856230"/>
+            <wp:effectExtent l="0" t="0" r="0" b="1270"/>
+            <wp:wrapSquare wrapText="bothSides"/>
+            <wp:docPr id="7" name="Afbeelding 7" descr="D:\Documents\Computational-Intelligence-Assignment\Opdracht 10 resultaten\Opdracht10_boxplot.eps"/>
+            <wp:cNvGraphicFramePr>
+              <a:graphicFrameLocks xmlns:a="http://schemas.openxmlformats.org/drawingml/2006/main" noChangeAspect="1"/>
+            </wp:cNvGraphicFramePr>
+            <a:graphic xmlns:a="http://schemas.openxmlformats.org/drawingml/2006/main">
+              <a:graphicData uri="http://schemas.openxmlformats.org/drawingml/2006/picture">
+                <pic:pic xmlns:pic="http://schemas.openxmlformats.org/drawingml/2006/picture">
+                  <pic:nvPicPr>
+                    <pic:cNvPr id="0" name="Picture 7" descr="D:\Documents\Computational-Intelligence-Assignment\Opdracht 10 resultaten\Opdracht10_boxplot.eps"/>
+                    <pic:cNvPicPr>
+                      <a:picLocks noChangeAspect="1" noChangeArrowheads="1"/>
+                    </pic:cNvPicPr>
+                  </pic:nvPicPr>
+                  <pic:blipFill>
+                    <a:blip r:embed="rId12">
+                      <a:extLst>
+                        <a:ext uri="{28A0092B-C50C-407E-A947-70E740481C1C}">
+                          <a14:useLocalDpi xmlns:a14="http://schemas.microsoft.com/office/drawing/2010/main" val="0"/>
+                        </a:ext>
+                      </a:extLst>
+                    </a:blip>
+                    <a:srcRect/>
+                    <a:stretch>
+                      <a:fillRect/>
+                    </a:stretch>
+                  </pic:blipFill>
+                  <pic:spPr bwMode="auto">
+                    <a:xfrm>
+                      <a:off x="0" y="0"/>
+                      <a:ext cx="3794760" cy="2856230"/>
+                    </a:xfrm>
+                    <a:prstGeom prst="rect">
+                      <a:avLst/>
+                    </a:prstGeom>
+                    <a:noFill/>
+                    <a:ln>
+                      <a:noFill/>
+                    </a:ln>
+                  </pic:spPr>
+                </pic:pic>
+              </a:graphicData>
+            </a:graphic>
+            <wp14:sizeRelH relativeFrom="page">
+              <wp14:pctWidth>0</wp14:pctWidth>
+            </wp14:sizeRelH>
+            <wp14:sizeRelV relativeFrom="page">
+              <wp14:pctHeight>0</wp14:pctHeight>
+            </wp14:sizeRelV>
+          </wp:anchor>
+        </w:drawing>
+      </w:r>
+      <w:r>
+        <w:rPr>
           <w:rFonts w:ascii="Arial" w:hAnsi="Arial" w:cs="Arial"/>
           <w:b w:val="0"/>
           <w:color w:val="000000"/>
@@ -3749,26 +3946,1756 @@
     </w:p>
     <w:p>
       <w:pPr>
-        <w:rPr>
-          <w:lang w:val="en-GB" w:eastAsia="nl-NL"/>
-        </w:rPr>
-      </w:pPr>
-      <w:bookmarkStart w:id="6" w:name="_GoBack"/>
-      <w:bookmarkEnd w:id="6"/>
-    </w:p>
-    <w:p>
-      <w:pPr>
-        <w:autoSpaceDE w:val="0"/>
-        <w:autoSpaceDN w:val="0"/>
-        <w:adjustRightInd w:val="0"/>
-        <w:rPr>
-          <w:rFonts w:ascii="BookmanOldStyle" w:hAnsi="BookmanOldStyle" w:cs="BookmanOldStyle"/>
+        <w:jc w:val="both"/>
+        <w:rPr>
+          <w:lang w:val="en-GB" w:eastAsia="nl-NL"/>
+        </w:rPr>
+      </w:pPr>
+      <w:r>
+        <w:rPr>
+          <w:lang w:val="en-GB" w:eastAsia="nl-NL"/>
+        </w:rPr>
+        <w:t xml:space="preserve">After training, </w:t>
+      </w:r>
+      <w:r>
+        <w:rPr>
+          <w:lang w:val="en-GB" w:eastAsia="nl-NL"/>
+        </w:rPr>
+        <w:t>a couple of calculations were done with different number of neurons</w:t>
+      </w:r>
+      <w:r>
+        <w:rPr>
+          <w:lang w:val="en-GB" w:eastAsia="nl-NL"/>
+        </w:rPr>
+        <w:t xml:space="preserve"> (3 tests for each number of neurons)</w:t>
+      </w:r>
+      <w:r>
+        <w:rPr>
+          <w:lang w:val="en-GB" w:eastAsia="nl-NL"/>
+        </w:rPr>
+        <w:t xml:space="preserve">. A plot of these calculations can be found in </w:t>
+      </w:r>
+      <w:r>
+        <w:rPr>
+          <w:lang w:val="en-GB" w:eastAsia="nl-NL"/>
+        </w:rPr>
+        <w:fldChar w:fldCharType="begin"/>
+      </w:r>
+      <w:r>
+        <w:rPr>
+          <w:lang w:val="en-GB" w:eastAsia="nl-NL"/>
+        </w:rPr>
+        <w:instrText xml:space="preserve"> REF _Ref430337081 \h </w:instrText>
+      </w:r>
+      <w:r>
+        <w:rPr>
+          <w:lang w:val="en-GB" w:eastAsia="nl-NL"/>
+        </w:rPr>
+      </w:r>
+      <w:r>
+        <w:rPr>
+          <w:lang w:val="en-GB" w:eastAsia="nl-NL"/>
+        </w:rPr>
+        <w:instrText xml:space="preserve"> \* MERGEFORMAT </w:instrText>
+      </w:r>
+      <w:r>
+        <w:rPr>
+          <w:lang w:val="en-GB" w:eastAsia="nl-NL"/>
+        </w:rPr>
+        <w:fldChar w:fldCharType="separate"/>
+      </w:r>
+      <w:r>
+        <w:t xml:space="preserve">Figure </w:t>
+      </w:r>
+      <w:r>
+        <w:rPr>
+          <w:noProof/>
+        </w:rPr>
+        <w:t>4</w:t>
+      </w:r>
+      <w:r>
+        <w:rPr>
+          <w:lang w:val="en-GB" w:eastAsia="nl-NL"/>
+        </w:rPr>
+        <w:fldChar w:fldCharType="end"/>
+      </w:r>
+      <w:r>
+        <w:rPr>
+          <w:lang w:val="en-GB" w:eastAsia="nl-NL"/>
+        </w:rPr>
+        <w:t>. In the figure, the first three tests (tests with 8, 12 and 18 neurons) were computed in an ANN with 2 hidden layers. The neurons were evenly spread, so half of the nu</w:t>
+      </w:r>
+      <w:r>
+        <w:rPr>
+          <w:lang w:val="en-GB" w:eastAsia="nl-NL"/>
+        </w:rPr>
+        <w:t>mber of neurons in each layer</w:t>
+      </w:r>
+      <w:r>
+        <w:rPr>
+          <w:lang w:val="en-GB" w:eastAsia="nl-NL"/>
+        </w:rPr>
+        <w:t xml:space="preserve">. The second two were computed in an ANN with 3 hidden layers, because the 2-layer ANN was limited to 18 neurons (a layer cannot exceed the 10 inputs). Here, too, the numbers were evenly spread over all layers. </w:t>
+      </w:r>
+    </w:p>
+    <w:p>
+      <w:pPr>
+        <w:jc w:val="both"/>
+        <w:rPr>
+          <w:lang w:val="en-GB" w:eastAsia="nl-NL"/>
+        </w:rPr>
+      </w:pPr>
+    </w:p>
+    <w:p>
+      <w:pPr>
+        <w:jc w:val="both"/>
+        <w:rPr>
+          <w:lang w:val="en-GB" w:eastAsia="nl-NL"/>
+        </w:rPr>
+      </w:pPr>
+      <w:r>
+        <w:rPr>
+          <w:noProof/>
+        </w:rPr>
+        <mc:AlternateContent>
+          <mc:Choice Requires="wps">
+            <w:drawing>
+              <wp:anchor distT="0" distB="0" distL="114300" distR="114300" simplePos="0" relativeHeight="251660288" behindDoc="0" locked="0" layoutInCell="1" allowOverlap="1" wp14:anchorId="65860FED" wp14:editId="631DD26F">
+                <wp:simplePos x="0" y="0"/>
+                <wp:positionH relativeFrom="column">
+                  <wp:posOffset>3047365</wp:posOffset>
+                </wp:positionH>
+                <wp:positionV relativeFrom="paragraph">
+                  <wp:posOffset>55245</wp:posOffset>
+                </wp:positionV>
+                <wp:extent cx="3794760" cy="635"/>
+                <wp:effectExtent l="0" t="0" r="0" b="8255"/>
+                <wp:wrapSquare wrapText="bothSides"/>
+                <wp:docPr id="8" name="Tekstvak 8"/>
+                <wp:cNvGraphicFramePr/>
+                <a:graphic xmlns:a="http://schemas.openxmlformats.org/drawingml/2006/main">
+                  <a:graphicData uri="http://schemas.microsoft.com/office/word/2010/wordprocessingShape">
+                    <wps:wsp>
+                      <wps:cNvSpPr txBox="1"/>
+                      <wps:spPr>
+                        <a:xfrm>
+                          <a:off x="0" y="0"/>
+                          <a:ext cx="3794760" cy="635"/>
+                        </a:xfrm>
+                        <a:prstGeom prst="rect">
+                          <a:avLst/>
+                        </a:prstGeom>
+                        <a:solidFill>
+                          <a:prstClr val="white"/>
+                        </a:solidFill>
+                        <a:ln>
+                          <a:noFill/>
+                        </a:ln>
+                        <a:effectLst/>
+                      </wps:spPr>
+                      <wps:txbx>
+                        <w:txbxContent>
+                          <w:p>
+                            <w:pPr>
+                              <w:pStyle w:val="Bijschrift"/>
+                              <w:rPr>
+                                <w:noProof/>
+                                <w:sz w:val="24"/>
+                                <w:szCs w:val="24"/>
+                              </w:rPr>
+                            </w:pPr>
+                            <w:r>
+                              <w:t xml:space="preserve">Figure </w:t>
+                            </w:r>
+                            <w:r>
+                              <w:fldChar w:fldCharType="begin"/>
+                            </w:r>
+                            <w:r>
+                              <w:instrText xml:space="preserve"> SEQ Figure \* ARABIC </w:instrText>
+                            </w:r>
+                            <w:r>
+                              <w:fldChar w:fldCharType="separate"/>
+                            </w:r>
+                            <w:r>
+                              <w:rPr>
+                                <w:noProof/>
+                              </w:rPr>
+                              <w:t>4</w:t>
+                            </w:r>
+                            <w:r>
+                              <w:fldChar w:fldCharType="end"/>
+                            </w:r>
+                            <w:r>
+                              <w:t xml:space="preserve">: </w:t>
+                            </w:r>
+                            <w:r>
+                              <w:t>Boxplot with error rates of different number of neurons</w:t>
+                            </w:r>
+                          </w:p>
+                        </w:txbxContent>
+                      </wps:txbx>
+                      <wps:bodyPr rot="0" spcFirstLastPara="0" vertOverflow="overflow" horzOverflow="overflow" vert="horz" wrap="square" lIns="0" tIns="0" rIns="0" bIns="0" numCol="1" spcCol="0" rtlCol="0" fromWordArt="0" anchor="t" anchorCtr="0" forceAA="0" compatLnSpc="1">
+                        <a:prstTxWarp prst="textNoShape">
+                          <a:avLst/>
+                        </a:prstTxWarp>
+                        <a:spAutoFit/>
+                      </wps:bodyPr>
+                    </wps:wsp>
+                  </a:graphicData>
+                </a:graphic>
+              </wp:anchor>
+            </w:drawing>
+          </mc:Choice>
+          <mc:Fallback>
+            <w:pict>
+              <v:shapetype id="_x0000_t202" coordsize="21600,21600" o:spt="202" path="m,l,21600r21600,l21600,xe">
+                <v:stroke joinstyle="miter"/>
+                <v:path gradientshapeok="t" o:connecttype="rect"/>
+              </v:shapetype>
+              <v:shape id="Tekstvak 8" o:spid="_x0000_s1026" type="#_x0000_t202" style="position:absolute;left:0;text-align:left;margin-left:239.95pt;margin-top:4.35pt;width:298.8pt;height:.05pt;z-index:251660288;visibility:visible;mso-wrap-style:square;mso-wrap-distance-left:9pt;mso-wrap-distance-top:0;mso-wrap-distance-right:9pt;mso-wrap-distance-bottom:0;mso-position-horizontal:absolute;mso-position-horizontal-relative:text;mso-position-vertical:absolute;mso-position-vertical-relative:text;v-text-anchor:top" o:gfxdata="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" stroked="f">
+                <v:textbox style="mso-fit-shape-to-text:t" inset="0,0,0,0">
+                  <w:txbxContent>
+                    <w:p>
+                      <w:pPr>
+                        <w:pStyle w:val="Bijschrift"/>
+                        <w:rPr>
+                          <w:noProof/>
+                          <w:sz w:val="24"/>
+                          <w:szCs w:val="24"/>
+                        </w:rPr>
+                      </w:pPr>
+                      <w:r>
+                        <w:t xml:space="preserve">Figure </w:t>
+                      </w:r>
+                      <w:r>
+                        <w:fldChar w:fldCharType="begin"/>
+                      </w:r>
+                      <w:r>
+                        <w:instrText xml:space="preserve"> SEQ Figure \* ARABIC </w:instrText>
+                      </w:r>
+                      <w:r>
+                        <w:fldChar w:fldCharType="separate"/>
+                      </w:r>
+                      <w:r>
+                        <w:rPr>
+                          <w:noProof/>
+                        </w:rPr>
+                        <w:t>4</w:t>
+                      </w:r>
+                      <w:r>
+                        <w:fldChar w:fldCharType="end"/>
+                      </w:r>
+                      <w:r>
+                        <w:t xml:space="preserve">: </w:t>
+                      </w:r>
+                      <w:r>
+                        <w:t>Boxplot with error rates of different number of neurons</w:t>
+                      </w:r>
+                    </w:p>
+                  </w:txbxContent>
+                </v:textbox>
+                <w10:wrap type="square"/>
+              </v:shape>
+            </w:pict>
+          </mc:Fallback>
+        </mc:AlternateContent>
+      </w:r>
+      <w:r>
+        <w:rPr>
+          <w:lang w:val="en-GB" w:eastAsia="nl-NL"/>
+        </w:rPr>
+        <w:t xml:space="preserve">One can see that there is hardly any difference between 2 hidden layers and 3 hidden layers. This is probably due to the fact that the added complexity does not take into account any more </w:t>
+      </w:r>
+      <w:r>
+        <w:rPr>
+          <w:lang w:val="en-GB" w:eastAsia="nl-NL"/>
+        </w:rPr>
+        <w:t>information compared to</w:t>
+      </w:r>
+      <w:r>
+        <w:rPr>
+          <w:lang w:val="en-GB" w:eastAsia="nl-NL"/>
+        </w:rPr>
+        <w:t xml:space="preserve"> an ANN with a </w:t>
+      </w:r>
+      <w:r>
+        <w:rPr>
+          <w:lang w:val="en-GB" w:eastAsia="nl-NL"/>
+        </w:rPr>
+        <w:t xml:space="preserve">fewer neurons. </w:t>
+      </w:r>
+    </w:p>
+    <w:p>
+      <w:pPr>
+        <w:keepNext/>
+        <w:jc w:val="both"/>
+      </w:pPr>
+      <w:r>
+        <w:br w:type="textWrapping" w:clear="all"/>
+      </w:r>
+      <w:r>
+        <w:rPr>
+          <w:lang w:val="en-GB" w:eastAsia="nl-NL"/>
+        </w:rPr>
+        <w:t>To decide which architecture to use, a validation test was run on all the data.</w:t>
+      </w:r>
+      <w:r>
+        <w:rPr>
+          <w:lang w:val="en-GB" w:eastAsia="nl-NL"/>
+        </w:rPr>
+        <w:t xml:space="preserve"> The results can be found in </w:t>
+      </w:r>
+      <w:r>
+        <w:rPr>
+          <w:lang w:val="en-GB" w:eastAsia="nl-NL"/>
+        </w:rPr>
+        <w:fldChar w:fldCharType="begin"/>
+      </w:r>
+      <w:r>
+        <w:rPr>
+          <w:lang w:val="en-GB" w:eastAsia="nl-NL"/>
+        </w:rPr>
+        <w:instrText xml:space="preserve"> REF _Ref430338426 \h </w:instrText>
+      </w:r>
+      <w:r>
+        <w:rPr>
+          <w:lang w:val="en-GB" w:eastAsia="nl-NL"/>
+        </w:rPr>
+      </w:r>
+      <w:r>
+        <w:rPr>
+          <w:lang w:val="en-GB" w:eastAsia="nl-NL"/>
+        </w:rPr>
+        <w:instrText xml:space="preserve"> \* MERGEFORMAT </w:instrText>
+      </w:r>
+      <w:r>
+        <w:rPr>
+          <w:lang w:val="en-GB" w:eastAsia="nl-NL"/>
+        </w:rPr>
+        <w:fldChar w:fldCharType="separate"/>
+      </w:r>
+      <w:r>
+        <w:t xml:space="preserve">Table </w:t>
+      </w:r>
+      <w:r>
+        <w:rPr>
+          <w:noProof/>
+        </w:rPr>
+        <w:t>2</w:t>
+      </w:r>
+      <w:r>
+        <w:rPr>
+          <w:lang w:val="en-GB" w:eastAsia="nl-NL"/>
+        </w:rPr>
+        <w:fldChar w:fldCharType="end"/>
+      </w:r>
+      <w:r>
+        <w:rPr>
+          <w:lang w:val="en-GB" w:eastAsia="nl-NL"/>
+        </w:rPr>
+        <w:t>. The numbers again show that the third layer has no added value, and even seems to have a negative effect on the results. On average, the 9+9 configuration seems to score the best, but there is one 9+9+9 configuration which scored the best with 8.55%.</w:t>
+      </w:r>
+      <w:r>
+        <w:rPr>
+          <w:lang w:val="en-GB" w:eastAsia="nl-NL"/>
+        </w:rPr>
+        <w:t xml:space="preserve"> This is therefore the network that will be used.</w:t>
+      </w:r>
+    </w:p>
+    <w:p>
+      <w:pPr>
+        <w:jc w:val="both"/>
+        <w:rPr>
+          <w:lang w:val="en-GB" w:eastAsia="nl-NL"/>
+        </w:rPr>
+      </w:pPr>
+    </w:p>
+    <w:p>
+      <w:pPr>
+        <w:pStyle w:val="Bijschrift"/>
+        <w:keepNext/>
+      </w:pPr>
+      <w:bookmarkStart w:id="7" w:name="_Ref430338426"/>
+      <w:r>
+        <w:t xml:space="preserve">Table </w:t>
+      </w:r>
+      <w:r>
+        <w:fldChar w:fldCharType="begin"/>
+      </w:r>
+      <w:r>
+        <w:instrText xml:space="preserve"> SEQ Table \* ARABIC </w:instrText>
+      </w:r>
+      <w:r>
+        <w:fldChar w:fldCharType="separate"/>
+      </w:r>
+      <w:r>
+        <w:rPr>
+          <w:noProof/>
+        </w:rPr>
+        <w:t>2</w:t>
+      </w:r>
+      <w:r>
+        <w:fldChar w:fldCharType="end"/>
+      </w:r>
+      <w:bookmarkEnd w:id="7"/>
+      <w:r>
+        <w:t xml:space="preserve">: Validation results of </w:t>
+      </w:r>
+      <w:proofErr w:type="spellStart"/>
+      <w:r>
+        <w:t>optimalization</w:t>
+      </w:r>
+      <w:proofErr w:type="spellEnd"/>
+    </w:p>
+    <w:tbl>
+      <w:tblPr>
+        <w:tblStyle w:val="Tabelraster"/>
+        <w:tblW w:w="10714" w:type="dxa"/>
+        <w:tblLayout w:type="fixed"/>
+        <w:tblLook w:val="04A0" w:firstRow="1" w:lastRow="0" w:firstColumn="1" w:lastColumn="0" w:noHBand="0" w:noVBand="1"/>
+      </w:tblPr>
+      <w:tblGrid>
+        <w:gridCol w:w="1101"/>
+        <w:gridCol w:w="2409"/>
+        <w:gridCol w:w="800"/>
+        <w:gridCol w:w="800"/>
+        <w:gridCol w:w="801"/>
+        <w:gridCol w:w="800"/>
+        <w:gridCol w:w="801"/>
+        <w:gridCol w:w="800"/>
+        <w:gridCol w:w="801"/>
+        <w:gridCol w:w="800"/>
+        <w:gridCol w:w="801"/>
+      </w:tblGrid>
+      <w:tr>
+        <w:trPr>
+          <w:trHeight w:val="276"/>
+        </w:trPr>
+        <w:tc>
+          <w:tcPr>
+            <w:tcW w:w="1101" w:type="dxa"/>
+          </w:tcPr>
+          <w:p>
+            <w:pPr>
+              <w:rPr>
+                <w:lang w:val="en-GB" w:eastAsia="nl-NL"/>
+              </w:rPr>
+            </w:pPr>
+          </w:p>
+        </w:tc>
+        <w:tc>
+          <w:tcPr>
+            <w:tcW w:w="2409" w:type="dxa"/>
+          </w:tcPr>
+          <w:p>
+            <w:pPr>
+              <w:rPr>
+                <w:lang w:val="en-GB" w:eastAsia="nl-NL"/>
+              </w:rPr>
+            </w:pPr>
+            <w:r>
+              <w:rPr>
+                <w:lang w:val="en-GB" w:eastAsia="nl-NL"/>
+              </w:rPr>
+              <w:t>Neuron configuration</w:t>
+            </w:r>
+          </w:p>
+        </w:tc>
+        <w:tc>
+          <w:tcPr>
+            <w:tcW w:w="800" w:type="dxa"/>
+          </w:tcPr>
+          <w:p>
+            <w:pPr>
+              <w:rPr>
+                <w:lang w:val="en-GB" w:eastAsia="nl-NL"/>
+              </w:rPr>
+            </w:pPr>
+            <w:r>
+              <w:rPr>
+                <w:lang w:val="en-GB" w:eastAsia="nl-NL"/>
+              </w:rPr>
+              <w:t>9,9,9</w:t>
+            </w:r>
+          </w:p>
+        </w:tc>
+        <w:tc>
+          <w:tcPr>
+            <w:tcW w:w="800" w:type="dxa"/>
+          </w:tcPr>
+          <w:p>
+            <w:pPr>
+              <w:rPr>
+                <w:lang w:val="en-GB" w:eastAsia="nl-NL"/>
+              </w:rPr>
+            </w:pPr>
+            <w:r>
+              <w:rPr>
+                <w:lang w:val="en-GB" w:eastAsia="nl-NL"/>
+              </w:rPr>
+              <w:t>9,9,</w:t>
+            </w:r>
+            <w:r>
+              <w:rPr>
+                <w:lang w:val="en-GB" w:eastAsia="nl-NL"/>
+              </w:rPr>
+              <w:t>9</w:t>
+            </w:r>
+          </w:p>
+        </w:tc>
+        <w:tc>
+          <w:tcPr>
+            <w:tcW w:w="801" w:type="dxa"/>
+          </w:tcPr>
+          <w:p>
+            <w:pPr>
+              <w:rPr>
+                <w:lang w:val="en-GB" w:eastAsia="nl-NL"/>
+              </w:rPr>
+            </w:pPr>
+            <w:r>
+              <w:rPr>
+                <w:lang w:val="en-GB" w:eastAsia="nl-NL"/>
+              </w:rPr>
+              <w:t>9,9,</w:t>
+            </w:r>
+            <w:r>
+              <w:rPr>
+                <w:lang w:val="en-GB" w:eastAsia="nl-NL"/>
+              </w:rPr>
+              <w:t>9</w:t>
+            </w:r>
+          </w:p>
+        </w:tc>
+        <w:tc>
+          <w:tcPr>
+            <w:tcW w:w="800" w:type="dxa"/>
+          </w:tcPr>
+          <w:p>
+            <w:pPr>
+              <w:rPr>
+                <w:lang w:val="en-GB" w:eastAsia="nl-NL"/>
+              </w:rPr>
+            </w:pPr>
+            <w:r>
+              <w:rPr>
+                <w:lang w:val="en-GB" w:eastAsia="nl-NL"/>
+              </w:rPr>
+              <w:t>7,7,7</w:t>
+            </w:r>
+          </w:p>
+        </w:tc>
+        <w:tc>
+          <w:tcPr>
+            <w:tcW w:w="801" w:type="dxa"/>
+          </w:tcPr>
+          <w:p>
+            <w:pPr>
+              <w:rPr>
+                <w:lang w:val="en-GB" w:eastAsia="nl-NL"/>
+              </w:rPr>
+            </w:pPr>
+            <w:r>
+              <w:rPr>
+                <w:lang w:val="en-GB" w:eastAsia="nl-NL"/>
+              </w:rPr>
+              <w:t>7,7,7</w:t>
+            </w:r>
+          </w:p>
+        </w:tc>
+        <w:tc>
+          <w:tcPr>
+            <w:tcW w:w="800" w:type="dxa"/>
+          </w:tcPr>
+          <w:p>
+            <w:pPr>
+              <w:rPr>
+                <w:lang w:val="en-GB" w:eastAsia="nl-NL"/>
+              </w:rPr>
+            </w:pPr>
+            <w:r>
+              <w:rPr>
+                <w:lang w:val="en-GB" w:eastAsia="nl-NL"/>
+              </w:rPr>
+              <w:t>7,7,7</w:t>
+            </w:r>
+          </w:p>
+        </w:tc>
+        <w:tc>
+          <w:tcPr>
+            <w:tcW w:w="801" w:type="dxa"/>
+          </w:tcPr>
+          <w:p>
+            <w:pPr>
+              <w:rPr>
+                <w:lang w:val="en-GB" w:eastAsia="nl-NL"/>
+              </w:rPr>
+            </w:pPr>
+          </w:p>
+        </w:tc>
+        <w:tc>
+          <w:tcPr>
+            <w:tcW w:w="800" w:type="dxa"/>
+          </w:tcPr>
+          <w:p>
+            <w:pPr>
+              <w:rPr>
+                <w:lang w:val="en-GB" w:eastAsia="nl-NL"/>
+              </w:rPr>
+            </w:pPr>
+          </w:p>
+        </w:tc>
+        <w:tc>
+          <w:tcPr>
+            <w:tcW w:w="801" w:type="dxa"/>
+          </w:tcPr>
+          <w:p>
+            <w:pPr>
+              <w:rPr>
+                <w:lang w:val="en-GB" w:eastAsia="nl-NL"/>
+              </w:rPr>
+            </w:pPr>
+          </w:p>
+        </w:tc>
+      </w:tr>
+      <w:tr>
+        <w:trPr>
+          <w:trHeight w:val="276"/>
+        </w:trPr>
+        <w:tc>
+          <w:tcPr>
+            <w:tcW w:w="1101" w:type="dxa"/>
+            <w:vMerge w:val="restart"/>
+          </w:tcPr>
+          <w:p>
+            <w:pPr>
+              <w:rPr>
+                <w:lang w:val="en-GB" w:eastAsia="nl-NL"/>
+              </w:rPr>
+            </w:pPr>
+            <w:r>
+              <w:rPr>
+                <w:lang w:val="en-GB" w:eastAsia="nl-NL"/>
+              </w:rPr>
+              <w:t>Error rate (%)</w:t>
+            </w:r>
+          </w:p>
+        </w:tc>
+        <w:tc>
+          <w:tcPr>
+            <w:tcW w:w="2409" w:type="dxa"/>
+            <w:tcBorders>
+              <w:bottom w:val="single" w:sz="2" w:space="0" w:color="auto"/>
+            </w:tcBorders>
+          </w:tcPr>
+          <w:p>
+            <w:pPr>
+              <w:rPr>
+                <w:lang w:val="en-GB" w:eastAsia="nl-NL"/>
+              </w:rPr>
+            </w:pPr>
+            <w:r>
+              <w:rPr>
+                <w:lang w:val="en-GB" w:eastAsia="nl-NL"/>
+              </w:rPr>
+              <w:t>Training set</w:t>
+            </w:r>
+          </w:p>
+        </w:tc>
+        <w:tc>
+          <w:tcPr>
+            <w:tcW w:w="800" w:type="dxa"/>
+            <w:tcBorders>
+              <w:bottom w:val="single" w:sz="2" w:space="0" w:color="auto"/>
+            </w:tcBorders>
+          </w:tcPr>
+          <w:p>
+            <w:pPr>
+              <w:rPr>
+                <w:lang w:val="en-GB" w:eastAsia="nl-NL"/>
+              </w:rPr>
+            </w:pPr>
+            <w:r>
+              <w:rPr>
+                <w:lang w:val="en-GB" w:eastAsia="nl-NL"/>
+              </w:rPr>
+              <w:t>7.84</w:t>
+            </w:r>
+          </w:p>
+        </w:tc>
+        <w:tc>
+          <w:tcPr>
+            <w:tcW w:w="800" w:type="dxa"/>
+            <w:tcBorders>
+              <w:bottom w:val="single" w:sz="2" w:space="0" w:color="auto"/>
+            </w:tcBorders>
+          </w:tcPr>
+          <w:p>
+            <w:pPr>
+              <w:rPr>
+                <w:lang w:val="en-GB" w:eastAsia="nl-NL"/>
+              </w:rPr>
+            </w:pPr>
+            <w:r>
+              <w:rPr>
+                <w:lang w:val="en-GB" w:eastAsia="nl-NL"/>
+              </w:rPr>
+              <w:t>7.77</w:t>
+            </w:r>
+          </w:p>
+        </w:tc>
+        <w:tc>
+          <w:tcPr>
+            <w:tcW w:w="801" w:type="dxa"/>
+            <w:tcBorders>
+              <w:bottom w:val="single" w:sz="2" w:space="0" w:color="auto"/>
+            </w:tcBorders>
+          </w:tcPr>
+          <w:p>
+            <w:pPr>
+              <w:rPr>
+                <w:lang w:val="en-GB" w:eastAsia="nl-NL"/>
+              </w:rPr>
+            </w:pPr>
+            <w:r>
+              <w:rPr>
+                <w:lang w:val="en-GB" w:eastAsia="nl-NL"/>
+              </w:rPr>
+              <w:t>7.08</w:t>
+            </w:r>
+          </w:p>
+        </w:tc>
+        <w:tc>
+          <w:tcPr>
+            <w:tcW w:w="800" w:type="dxa"/>
+            <w:tcBorders>
+              <w:bottom w:val="single" w:sz="2" w:space="0" w:color="auto"/>
+            </w:tcBorders>
+          </w:tcPr>
+          <w:p>
+            <w:pPr>
+              <w:rPr>
+                <w:lang w:val="en-GB" w:eastAsia="nl-NL"/>
+              </w:rPr>
+            </w:pPr>
+            <w:r>
+              <w:rPr>
+                <w:lang w:val="en-GB" w:eastAsia="nl-NL"/>
+              </w:rPr>
+              <w:t>8.50</w:t>
+            </w:r>
+          </w:p>
+        </w:tc>
+        <w:tc>
+          <w:tcPr>
+            <w:tcW w:w="801" w:type="dxa"/>
+            <w:tcBorders>
+              <w:bottom w:val="single" w:sz="2" w:space="0" w:color="auto"/>
+              <w:right w:val="single" w:sz="2" w:space="0" w:color="auto"/>
+            </w:tcBorders>
+          </w:tcPr>
+          <w:p>
+            <w:pPr>
+              <w:rPr>
+                <w:lang w:val="en-GB" w:eastAsia="nl-NL"/>
+              </w:rPr>
+            </w:pPr>
+            <w:r>
+              <w:rPr>
+                <w:lang w:val="en-GB" w:eastAsia="nl-NL"/>
+              </w:rPr>
+              <w:t>9.79</w:t>
+            </w:r>
+          </w:p>
+        </w:tc>
+        <w:tc>
+          <w:tcPr>
+            <w:tcW w:w="800" w:type="dxa"/>
+            <w:tcBorders>
+              <w:left w:val="single" w:sz="2" w:space="0" w:color="auto"/>
+              <w:bottom w:val="single" w:sz="2" w:space="0" w:color="auto"/>
+            </w:tcBorders>
+          </w:tcPr>
+          <w:p>
+            <w:pPr>
+              <w:rPr>
+                <w:lang w:val="en-GB" w:eastAsia="nl-NL"/>
+              </w:rPr>
+            </w:pPr>
+            <w:r>
+              <w:rPr>
+                <w:lang w:val="en-GB" w:eastAsia="nl-NL"/>
+              </w:rPr>
+              <w:t>9.22</w:t>
+            </w:r>
+          </w:p>
+        </w:tc>
+        <w:tc>
+          <w:tcPr>
+            <w:tcW w:w="801" w:type="dxa"/>
+            <w:tcBorders>
+              <w:bottom w:val="single" w:sz="2" w:space="0" w:color="auto"/>
+            </w:tcBorders>
+          </w:tcPr>
+          <w:p>
+            <w:pPr>
+              <w:rPr>
+                <w:lang w:val="en-GB" w:eastAsia="nl-NL"/>
+              </w:rPr>
+            </w:pPr>
+          </w:p>
+        </w:tc>
+        <w:tc>
+          <w:tcPr>
+            <w:tcW w:w="800" w:type="dxa"/>
+            <w:tcBorders>
+              <w:bottom w:val="single" w:sz="2" w:space="0" w:color="auto"/>
+            </w:tcBorders>
+          </w:tcPr>
+          <w:p>
+            <w:pPr>
+              <w:rPr>
+                <w:lang w:val="en-GB" w:eastAsia="nl-NL"/>
+              </w:rPr>
+            </w:pPr>
+          </w:p>
+        </w:tc>
+        <w:tc>
+          <w:tcPr>
+            <w:tcW w:w="801" w:type="dxa"/>
+            <w:tcBorders>
+              <w:bottom w:val="single" w:sz="2" w:space="0" w:color="auto"/>
+            </w:tcBorders>
+          </w:tcPr>
+          <w:p>
+            <w:pPr>
+              <w:rPr>
+                <w:lang w:val="en-GB" w:eastAsia="nl-NL"/>
+              </w:rPr>
+            </w:pPr>
+          </w:p>
+        </w:tc>
+      </w:tr>
+      <w:tr>
+        <w:trPr>
+          <w:trHeight w:val="276"/>
+        </w:trPr>
+        <w:tc>
+          <w:tcPr>
+            <w:tcW w:w="1101" w:type="dxa"/>
+            <w:vMerge/>
+            <w:tcBorders>
+              <w:bottom w:val="single" w:sz="24" w:space="0" w:color="auto"/>
+            </w:tcBorders>
+          </w:tcPr>
+          <w:p>
+            <w:pPr>
+              <w:rPr>
+                <w:lang w:val="en-GB" w:eastAsia="nl-NL"/>
+              </w:rPr>
+            </w:pPr>
+          </w:p>
+        </w:tc>
+        <w:tc>
+          <w:tcPr>
+            <w:tcW w:w="2409" w:type="dxa"/>
+            <w:tcBorders>
+              <w:top w:val="single" w:sz="2" w:space="0" w:color="auto"/>
+              <w:bottom w:val="single" w:sz="24" w:space="0" w:color="auto"/>
+            </w:tcBorders>
+          </w:tcPr>
+          <w:p>
+            <w:pPr>
+              <w:rPr>
+                <w:lang w:val="en-GB" w:eastAsia="nl-NL"/>
+              </w:rPr>
+            </w:pPr>
+            <w:r>
+              <w:rPr>
+                <w:lang w:val="en-GB" w:eastAsia="nl-NL"/>
+              </w:rPr>
+              <w:t>Validation set</w:t>
+            </w:r>
+          </w:p>
+        </w:tc>
+        <w:tc>
+          <w:tcPr>
+            <w:tcW w:w="800" w:type="dxa"/>
+            <w:tcBorders>
+              <w:top w:val="single" w:sz="2" w:space="0" w:color="auto"/>
+              <w:bottom w:val="single" w:sz="24" w:space="0" w:color="auto"/>
+            </w:tcBorders>
+          </w:tcPr>
+          <w:p>
+            <w:pPr>
+              <w:rPr>
+                <w:lang w:val="en-GB" w:eastAsia="nl-NL"/>
+              </w:rPr>
+            </w:pPr>
+            <w:r>
+              <w:rPr>
+                <w:lang w:val="en-GB" w:eastAsia="nl-NL"/>
+              </w:rPr>
+              <w:t>9.78</w:t>
+            </w:r>
+          </w:p>
+        </w:tc>
+        <w:tc>
+          <w:tcPr>
+            <w:tcW w:w="800" w:type="dxa"/>
+            <w:tcBorders>
+              <w:top w:val="single" w:sz="2" w:space="0" w:color="auto"/>
+              <w:bottom w:val="single" w:sz="24" w:space="0" w:color="auto"/>
+            </w:tcBorders>
+          </w:tcPr>
+          <w:p>
+            <w:pPr>
+              <w:rPr>
+                <w:lang w:val="en-GB" w:eastAsia="nl-NL"/>
+              </w:rPr>
+            </w:pPr>
+            <w:r>
+              <w:rPr>
+                <w:lang w:val="en-GB" w:eastAsia="nl-NL"/>
+              </w:rPr>
+              <w:t>9.47</w:t>
+            </w:r>
+          </w:p>
+        </w:tc>
+        <w:tc>
+          <w:tcPr>
+            <w:tcW w:w="801" w:type="dxa"/>
+            <w:tcBorders>
+              <w:top w:val="single" w:sz="2" w:space="0" w:color="auto"/>
+              <w:bottom w:val="single" w:sz="24" w:space="0" w:color="auto"/>
+            </w:tcBorders>
+          </w:tcPr>
+          <w:p>
+            <w:pPr>
+              <w:rPr>
+                <w:lang w:val="en-GB" w:eastAsia="nl-NL"/>
+              </w:rPr>
+            </w:pPr>
+            <w:r>
+              <w:rPr>
+                <w:lang w:val="en-GB" w:eastAsia="nl-NL"/>
+              </w:rPr>
+              <w:t>8.55</w:t>
+            </w:r>
+          </w:p>
+        </w:tc>
+        <w:tc>
+          <w:tcPr>
+            <w:tcW w:w="800" w:type="dxa"/>
+            <w:tcBorders>
+              <w:top w:val="single" w:sz="2" w:space="0" w:color="auto"/>
+              <w:bottom w:val="single" w:sz="24" w:space="0" w:color="auto"/>
+            </w:tcBorders>
+          </w:tcPr>
+          <w:p>
+            <w:pPr>
+              <w:rPr>
+                <w:lang w:val="en-GB" w:eastAsia="nl-NL"/>
+              </w:rPr>
+            </w:pPr>
+            <w:r>
+              <w:rPr>
+                <w:lang w:val="en-GB" w:eastAsia="nl-NL"/>
+              </w:rPr>
+              <w:t>10.08</w:t>
+            </w:r>
+          </w:p>
+        </w:tc>
+        <w:tc>
+          <w:tcPr>
+            <w:tcW w:w="801" w:type="dxa"/>
+            <w:tcBorders>
+              <w:top w:val="single" w:sz="2" w:space="0" w:color="auto"/>
+              <w:bottom w:val="single" w:sz="24" w:space="0" w:color="auto"/>
+              <w:right w:val="single" w:sz="2" w:space="0" w:color="auto"/>
+            </w:tcBorders>
+          </w:tcPr>
+          <w:p>
+            <w:pPr>
+              <w:rPr>
+                <w:lang w:val="en-GB" w:eastAsia="nl-NL"/>
+              </w:rPr>
+            </w:pPr>
+            <w:r>
+              <w:rPr>
+                <w:lang w:val="en-GB" w:eastAsia="nl-NL"/>
+              </w:rPr>
+              <w:t>10.29</w:t>
+            </w:r>
+          </w:p>
+        </w:tc>
+        <w:tc>
+          <w:tcPr>
+            <w:tcW w:w="800" w:type="dxa"/>
+            <w:tcBorders>
+              <w:top w:val="single" w:sz="2" w:space="0" w:color="auto"/>
+              <w:left w:val="single" w:sz="2" w:space="0" w:color="auto"/>
+              <w:bottom w:val="single" w:sz="24" w:space="0" w:color="auto"/>
+            </w:tcBorders>
+          </w:tcPr>
+          <w:p>
+            <w:pPr>
+              <w:rPr>
+                <w:lang w:val="en-GB" w:eastAsia="nl-NL"/>
+              </w:rPr>
+            </w:pPr>
+            <w:r>
+              <w:rPr>
+                <w:lang w:val="en-GB" w:eastAsia="nl-NL"/>
+              </w:rPr>
+              <w:t>10.34</w:t>
+            </w:r>
+          </w:p>
+        </w:tc>
+        <w:tc>
+          <w:tcPr>
+            <w:tcW w:w="801" w:type="dxa"/>
+            <w:tcBorders>
+              <w:top w:val="single" w:sz="2" w:space="0" w:color="auto"/>
+              <w:bottom w:val="single" w:sz="24" w:space="0" w:color="auto"/>
+            </w:tcBorders>
+          </w:tcPr>
+          <w:p>
+            <w:pPr>
+              <w:rPr>
+                <w:lang w:val="en-GB" w:eastAsia="nl-NL"/>
+              </w:rPr>
+            </w:pPr>
+          </w:p>
+        </w:tc>
+        <w:tc>
+          <w:tcPr>
+            <w:tcW w:w="800" w:type="dxa"/>
+            <w:tcBorders>
+              <w:top w:val="single" w:sz="2" w:space="0" w:color="auto"/>
+              <w:bottom w:val="single" w:sz="24" w:space="0" w:color="auto"/>
+            </w:tcBorders>
+          </w:tcPr>
+          <w:p>
+            <w:pPr>
+              <w:rPr>
+                <w:lang w:val="en-GB" w:eastAsia="nl-NL"/>
+              </w:rPr>
+            </w:pPr>
+          </w:p>
+        </w:tc>
+        <w:tc>
+          <w:tcPr>
+            <w:tcW w:w="801" w:type="dxa"/>
+            <w:tcBorders>
+              <w:top w:val="single" w:sz="2" w:space="0" w:color="auto"/>
+              <w:bottom w:val="single" w:sz="24" w:space="0" w:color="auto"/>
+            </w:tcBorders>
+          </w:tcPr>
+          <w:p>
+            <w:pPr>
+              <w:rPr>
+                <w:lang w:val="en-GB" w:eastAsia="nl-NL"/>
+              </w:rPr>
+            </w:pPr>
+          </w:p>
+        </w:tc>
+      </w:tr>
+      <w:tr>
+        <w:trPr>
+          <w:trHeight w:val="276"/>
+        </w:trPr>
+        <w:tc>
+          <w:tcPr>
+            <w:tcW w:w="1101" w:type="dxa"/>
+            <w:tcBorders>
+              <w:top w:val="single" w:sz="2" w:space="0" w:color="auto"/>
+            </w:tcBorders>
+          </w:tcPr>
+          <w:p>
+            <w:pPr>
+              <w:rPr>
+                <w:lang w:val="en-GB" w:eastAsia="nl-NL"/>
+              </w:rPr>
+            </w:pPr>
+          </w:p>
+        </w:tc>
+        <w:tc>
+          <w:tcPr>
+            <w:tcW w:w="2409" w:type="dxa"/>
+            <w:tcBorders>
+              <w:top w:val="single" w:sz="2" w:space="0" w:color="auto"/>
+            </w:tcBorders>
+          </w:tcPr>
+          <w:p>
+            <w:pPr>
+              <w:rPr>
+                <w:lang w:val="en-GB" w:eastAsia="nl-NL"/>
+              </w:rPr>
+            </w:pPr>
+            <w:r>
+              <w:rPr>
+                <w:lang w:val="en-GB" w:eastAsia="nl-NL"/>
+              </w:rPr>
+              <w:t>Neuron configuration</w:t>
+            </w:r>
+          </w:p>
+        </w:tc>
+        <w:tc>
+          <w:tcPr>
+            <w:tcW w:w="800" w:type="dxa"/>
+            <w:tcBorders>
+              <w:top w:val="single" w:sz="2" w:space="0" w:color="auto"/>
+            </w:tcBorders>
+          </w:tcPr>
+          <w:p>
+            <w:pPr>
+              <w:rPr>
+                <w:lang w:val="en-GB" w:eastAsia="nl-NL"/>
+              </w:rPr>
+            </w:pPr>
+            <w:r>
+              <w:rPr>
+                <w:lang w:val="en-GB" w:eastAsia="nl-NL"/>
+              </w:rPr>
+              <w:t>9,9</w:t>
+            </w:r>
+          </w:p>
+        </w:tc>
+        <w:tc>
+          <w:tcPr>
+            <w:tcW w:w="800" w:type="dxa"/>
+            <w:tcBorders>
+              <w:top w:val="single" w:sz="2" w:space="0" w:color="auto"/>
+            </w:tcBorders>
+          </w:tcPr>
+          <w:p>
+            <w:pPr>
+              <w:rPr>
+                <w:lang w:val="en-GB" w:eastAsia="nl-NL"/>
+              </w:rPr>
+            </w:pPr>
+            <w:r>
+              <w:rPr>
+                <w:lang w:val="en-GB" w:eastAsia="nl-NL"/>
+              </w:rPr>
+              <w:t>9,9</w:t>
+            </w:r>
+          </w:p>
+        </w:tc>
+        <w:tc>
+          <w:tcPr>
+            <w:tcW w:w="801" w:type="dxa"/>
+            <w:tcBorders>
+              <w:top w:val="single" w:sz="2" w:space="0" w:color="auto"/>
+            </w:tcBorders>
+          </w:tcPr>
+          <w:p>
+            <w:pPr>
+              <w:rPr>
+                <w:lang w:val="en-GB" w:eastAsia="nl-NL"/>
+              </w:rPr>
+            </w:pPr>
+            <w:r>
+              <w:rPr>
+                <w:lang w:val="en-GB" w:eastAsia="nl-NL"/>
+              </w:rPr>
+              <w:t>9,9</w:t>
+            </w:r>
+          </w:p>
+        </w:tc>
+        <w:tc>
+          <w:tcPr>
+            <w:tcW w:w="800" w:type="dxa"/>
+            <w:tcBorders>
+              <w:top w:val="single" w:sz="2" w:space="0" w:color="auto"/>
+            </w:tcBorders>
+          </w:tcPr>
+          <w:p>
+            <w:pPr>
+              <w:rPr>
+                <w:lang w:val="en-GB" w:eastAsia="nl-NL"/>
+              </w:rPr>
+            </w:pPr>
+            <w:r>
+              <w:rPr>
+                <w:lang w:val="en-GB" w:eastAsia="nl-NL"/>
+              </w:rPr>
+              <w:t>6,6</w:t>
+            </w:r>
+          </w:p>
+        </w:tc>
+        <w:tc>
+          <w:tcPr>
+            <w:tcW w:w="801" w:type="dxa"/>
+            <w:tcBorders>
+              <w:top w:val="single" w:sz="2" w:space="0" w:color="auto"/>
+              <w:right w:val="single" w:sz="2" w:space="0" w:color="auto"/>
+            </w:tcBorders>
+          </w:tcPr>
+          <w:p>
+            <w:pPr>
+              <w:rPr>
+                <w:lang w:val="en-GB" w:eastAsia="nl-NL"/>
+              </w:rPr>
+            </w:pPr>
+            <w:r>
+              <w:rPr>
+                <w:lang w:val="en-GB" w:eastAsia="nl-NL"/>
+              </w:rPr>
+              <w:t>6,6</w:t>
+            </w:r>
+          </w:p>
+        </w:tc>
+        <w:tc>
+          <w:tcPr>
+            <w:tcW w:w="800" w:type="dxa"/>
+            <w:tcBorders>
+              <w:top w:val="single" w:sz="2" w:space="0" w:color="auto"/>
+              <w:left w:val="single" w:sz="2" w:space="0" w:color="auto"/>
+            </w:tcBorders>
+          </w:tcPr>
+          <w:p>
+            <w:pPr>
+              <w:rPr>
+                <w:lang w:val="en-GB" w:eastAsia="nl-NL"/>
+              </w:rPr>
+            </w:pPr>
+            <w:r>
+              <w:rPr>
+                <w:lang w:val="en-GB" w:eastAsia="nl-NL"/>
+              </w:rPr>
+              <w:t>6,6</w:t>
+            </w:r>
+          </w:p>
+        </w:tc>
+        <w:tc>
+          <w:tcPr>
+            <w:tcW w:w="801" w:type="dxa"/>
+            <w:tcBorders>
+              <w:top w:val="single" w:sz="2" w:space="0" w:color="auto"/>
+            </w:tcBorders>
+          </w:tcPr>
+          <w:p>
+            <w:pPr>
+              <w:rPr>
+                <w:lang w:val="en-GB" w:eastAsia="nl-NL"/>
+              </w:rPr>
+            </w:pPr>
+            <w:r>
+              <w:rPr>
+                <w:lang w:val="en-GB" w:eastAsia="nl-NL"/>
+              </w:rPr>
+              <w:t>4,4</w:t>
+            </w:r>
+          </w:p>
+        </w:tc>
+        <w:tc>
+          <w:tcPr>
+            <w:tcW w:w="800" w:type="dxa"/>
+            <w:tcBorders>
+              <w:top w:val="single" w:sz="2" w:space="0" w:color="auto"/>
+            </w:tcBorders>
+          </w:tcPr>
+          <w:p>
+            <w:pPr>
+              <w:rPr>
+                <w:lang w:val="en-GB" w:eastAsia="nl-NL"/>
+              </w:rPr>
+            </w:pPr>
+            <w:r>
+              <w:rPr>
+                <w:lang w:val="en-GB" w:eastAsia="nl-NL"/>
+              </w:rPr>
+              <w:t>4,4</w:t>
+            </w:r>
+          </w:p>
+        </w:tc>
+        <w:tc>
+          <w:tcPr>
+            <w:tcW w:w="801" w:type="dxa"/>
+            <w:tcBorders>
+              <w:top w:val="single" w:sz="2" w:space="0" w:color="auto"/>
+            </w:tcBorders>
+          </w:tcPr>
+          <w:p>
+            <w:pPr>
+              <w:rPr>
+                <w:lang w:val="en-GB" w:eastAsia="nl-NL"/>
+              </w:rPr>
+            </w:pPr>
+            <w:r>
+              <w:rPr>
+                <w:lang w:val="en-GB" w:eastAsia="nl-NL"/>
+              </w:rPr>
+              <w:t>4,4</w:t>
+            </w:r>
+          </w:p>
+        </w:tc>
+      </w:tr>
+      <w:tr>
+        <w:trPr>
+          <w:trHeight w:val="276"/>
+        </w:trPr>
+        <w:tc>
+          <w:tcPr>
+            <w:tcW w:w="1101" w:type="dxa"/>
+            <w:vMerge w:val="restart"/>
+          </w:tcPr>
+          <w:p>
+            <w:pPr>
+              <w:rPr>
+                <w:lang w:val="en-GB" w:eastAsia="nl-NL"/>
+              </w:rPr>
+            </w:pPr>
+            <w:r>
+              <w:rPr>
+                <w:lang w:val="en-GB" w:eastAsia="nl-NL"/>
+              </w:rPr>
+              <w:t>Error rate (%)</w:t>
+            </w:r>
+          </w:p>
+        </w:tc>
+        <w:tc>
+          <w:tcPr>
+            <w:tcW w:w="2409" w:type="dxa"/>
+          </w:tcPr>
+          <w:p>
+            <w:pPr>
+              <w:rPr>
+                <w:lang w:val="en-GB" w:eastAsia="nl-NL"/>
+              </w:rPr>
+            </w:pPr>
+            <w:r>
+              <w:rPr>
+                <w:lang w:val="en-GB" w:eastAsia="nl-NL"/>
+              </w:rPr>
+              <w:t>Training set</w:t>
+            </w:r>
+          </w:p>
+        </w:tc>
+        <w:tc>
+          <w:tcPr>
+            <w:tcW w:w="800" w:type="dxa"/>
+          </w:tcPr>
+          <w:p>
+            <w:pPr>
+              <w:rPr>
+                <w:lang w:val="en-GB" w:eastAsia="nl-NL"/>
+              </w:rPr>
+            </w:pPr>
+            <w:r>
+              <w:rPr>
+                <w:lang w:val="en-GB" w:eastAsia="nl-NL"/>
+              </w:rPr>
+              <w:t>7.33</w:t>
+            </w:r>
+          </w:p>
+        </w:tc>
+        <w:tc>
+          <w:tcPr>
+            <w:tcW w:w="800" w:type="dxa"/>
+          </w:tcPr>
+          <w:p>
+            <w:pPr>
+              <w:rPr>
+                <w:lang w:val="en-GB" w:eastAsia="nl-NL"/>
+              </w:rPr>
+            </w:pPr>
+            <w:r>
+              <w:rPr>
+                <w:lang w:val="en-GB" w:eastAsia="nl-NL"/>
+              </w:rPr>
+              <w:t>7.15</w:t>
+            </w:r>
+          </w:p>
+        </w:tc>
+        <w:tc>
+          <w:tcPr>
+            <w:tcW w:w="801" w:type="dxa"/>
+          </w:tcPr>
+          <w:p>
+            <w:pPr>
+              <w:rPr>
+                <w:lang w:val="en-GB" w:eastAsia="nl-NL"/>
+              </w:rPr>
+            </w:pPr>
+            <w:r>
+              <w:rPr>
+                <w:lang w:val="en-GB" w:eastAsia="nl-NL"/>
+              </w:rPr>
+              <w:t>8.27</w:t>
+            </w:r>
+          </w:p>
+        </w:tc>
+        <w:tc>
+          <w:tcPr>
+            <w:tcW w:w="800" w:type="dxa"/>
+          </w:tcPr>
+          <w:p>
+            <w:pPr>
+              <w:rPr>
+                <w:lang w:val="en-GB" w:eastAsia="nl-NL"/>
+              </w:rPr>
+            </w:pPr>
+            <w:r>
+              <w:rPr>
+                <w:lang w:val="en-GB" w:eastAsia="nl-NL"/>
+              </w:rPr>
+              <w:t>10.98</w:t>
+            </w:r>
+          </w:p>
+        </w:tc>
+        <w:tc>
+          <w:tcPr>
+            <w:tcW w:w="801" w:type="dxa"/>
+          </w:tcPr>
+          <w:p>
+            <w:pPr>
+              <w:rPr>
+                <w:lang w:val="en-GB" w:eastAsia="nl-NL"/>
+              </w:rPr>
+            </w:pPr>
+            <w:r>
+              <w:rPr>
+                <w:lang w:val="en-GB" w:eastAsia="nl-NL"/>
+              </w:rPr>
+              <w:t>9.93</w:t>
+            </w:r>
+          </w:p>
+        </w:tc>
+        <w:tc>
+          <w:tcPr>
+            <w:tcW w:w="800" w:type="dxa"/>
+          </w:tcPr>
+          <w:p>
+            <w:pPr>
+              <w:rPr>
+                <w:lang w:val="en-GB" w:eastAsia="nl-NL"/>
+              </w:rPr>
+            </w:pPr>
+            <w:r>
+              <w:rPr>
+                <w:lang w:val="en-GB" w:eastAsia="nl-NL"/>
+              </w:rPr>
+              <w:t>10.98</w:t>
+            </w:r>
+          </w:p>
+        </w:tc>
+        <w:tc>
+          <w:tcPr>
+            <w:tcW w:w="801" w:type="dxa"/>
+          </w:tcPr>
+          <w:p>
+            <w:pPr>
+              <w:rPr>
+                <w:lang w:val="en-GB" w:eastAsia="nl-NL"/>
+              </w:rPr>
+            </w:pPr>
+            <w:r>
+              <w:rPr>
+                <w:lang w:val="en-GB" w:eastAsia="nl-NL"/>
+              </w:rPr>
+              <w:t>16.69</w:t>
+            </w:r>
+          </w:p>
+        </w:tc>
+        <w:tc>
+          <w:tcPr>
+            <w:tcW w:w="800" w:type="dxa"/>
+          </w:tcPr>
+          <w:p>
+            <w:pPr>
+              <w:rPr>
+                <w:lang w:val="en-GB" w:eastAsia="nl-NL"/>
+              </w:rPr>
+            </w:pPr>
+            <w:r>
+              <w:rPr>
+                <w:lang w:val="en-GB" w:eastAsia="nl-NL"/>
+              </w:rPr>
+              <w:t>15.74</w:t>
+            </w:r>
+          </w:p>
+        </w:tc>
+        <w:tc>
+          <w:tcPr>
+            <w:tcW w:w="801" w:type="dxa"/>
+          </w:tcPr>
+          <w:p>
+            <w:pPr>
+              <w:rPr>
+                <w:lang w:val="en-GB" w:eastAsia="nl-NL"/>
+              </w:rPr>
+            </w:pPr>
+            <w:r>
+              <w:rPr>
+                <w:lang w:val="en-GB" w:eastAsia="nl-NL"/>
+              </w:rPr>
+              <w:t>16.79</w:t>
+            </w:r>
+          </w:p>
+        </w:tc>
+      </w:tr>
+      <w:tr>
+        <w:trPr>
+          <w:trHeight w:val="276"/>
+        </w:trPr>
+        <w:tc>
+          <w:tcPr>
+            <w:tcW w:w="1101" w:type="dxa"/>
+            <w:vMerge/>
+          </w:tcPr>
+          <w:p>
+            <w:pPr>
+              <w:rPr>
+                <w:lang w:val="en-GB" w:eastAsia="nl-NL"/>
+              </w:rPr>
+            </w:pPr>
+          </w:p>
+        </w:tc>
+        <w:tc>
+          <w:tcPr>
+            <w:tcW w:w="2409" w:type="dxa"/>
+          </w:tcPr>
+          <w:p>
+            <w:pPr>
+              <w:rPr>
+                <w:lang w:val="en-GB" w:eastAsia="nl-NL"/>
+              </w:rPr>
+            </w:pPr>
+            <w:r>
+              <w:rPr>
+                <w:lang w:val="en-GB" w:eastAsia="nl-NL"/>
+              </w:rPr>
+              <w:t>Validation set</w:t>
+            </w:r>
+          </w:p>
+        </w:tc>
+        <w:tc>
+          <w:tcPr>
+            <w:tcW w:w="800" w:type="dxa"/>
+          </w:tcPr>
+          <w:p>
+            <w:pPr>
+              <w:rPr>
+                <w:lang w:val="en-GB" w:eastAsia="nl-NL"/>
+              </w:rPr>
+            </w:pPr>
+            <w:r>
+              <w:rPr>
+                <w:lang w:val="en-GB" w:eastAsia="nl-NL"/>
+              </w:rPr>
+              <w:t>8.76</w:t>
+            </w:r>
+          </w:p>
+        </w:tc>
+        <w:tc>
+          <w:tcPr>
+            <w:tcW w:w="800" w:type="dxa"/>
+          </w:tcPr>
+          <w:p>
+            <w:pPr>
+              <w:rPr>
+                <w:lang w:val="en-GB" w:eastAsia="nl-NL"/>
+              </w:rPr>
+            </w:pPr>
+            <w:r>
+              <w:rPr>
+                <w:lang w:val="en-GB" w:eastAsia="nl-NL"/>
+              </w:rPr>
+              <w:t>8.86</w:t>
+            </w:r>
+          </w:p>
+        </w:tc>
+        <w:tc>
+          <w:tcPr>
+            <w:tcW w:w="801" w:type="dxa"/>
+          </w:tcPr>
+          <w:p>
+            <w:pPr>
+              <w:rPr>
+                <w:lang w:val="en-GB" w:eastAsia="nl-NL"/>
+              </w:rPr>
+            </w:pPr>
+            <w:r>
+              <w:rPr>
+                <w:lang w:val="en-GB" w:eastAsia="nl-NL"/>
+              </w:rPr>
+              <w:t>10.08</w:t>
+            </w:r>
+          </w:p>
+        </w:tc>
+        <w:tc>
+          <w:tcPr>
+            <w:tcW w:w="800" w:type="dxa"/>
+          </w:tcPr>
+          <w:p>
+            <w:pPr>
+              <w:rPr>
+                <w:lang w:val="en-GB" w:eastAsia="nl-NL"/>
+              </w:rPr>
+            </w:pPr>
+            <w:r>
+              <w:rPr>
+                <w:lang w:val="en-GB" w:eastAsia="nl-NL"/>
+              </w:rPr>
+              <w:t>10.29</w:t>
+            </w:r>
+          </w:p>
+        </w:tc>
+        <w:tc>
+          <w:tcPr>
+            <w:tcW w:w="801" w:type="dxa"/>
+          </w:tcPr>
+          <w:p>
+            <w:pPr>
+              <w:rPr>
+                <w:lang w:val="en-GB" w:eastAsia="nl-NL"/>
+              </w:rPr>
+            </w:pPr>
+            <w:r>
+              <w:rPr>
+                <w:lang w:val="en-GB" w:eastAsia="nl-NL"/>
+              </w:rPr>
+              <w:t>9.98</w:t>
+            </w:r>
+          </w:p>
+        </w:tc>
+        <w:tc>
+          <w:tcPr>
+            <w:tcW w:w="800" w:type="dxa"/>
+          </w:tcPr>
+          <w:p>
+            <w:pPr>
+              <w:rPr>
+                <w:lang w:val="en-GB" w:eastAsia="nl-NL"/>
+              </w:rPr>
+            </w:pPr>
+            <w:r>
+              <w:rPr>
+                <w:lang w:val="en-GB" w:eastAsia="nl-NL"/>
+              </w:rPr>
+              <w:t>11.10</w:t>
+            </w:r>
+          </w:p>
+        </w:tc>
+        <w:tc>
+          <w:tcPr>
+            <w:tcW w:w="801" w:type="dxa"/>
+          </w:tcPr>
+          <w:p>
+            <w:pPr>
+              <w:rPr>
+                <w:lang w:val="en-GB" w:eastAsia="nl-NL"/>
+              </w:rPr>
+            </w:pPr>
+            <w:r>
+              <w:rPr>
+                <w:lang w:val="en-GB" w:eastAsia="nl-NL"/>
+              </w:rPr>
+              <w:t>17.11</w:t>
+            </w:r>
+          </w:p>
+        </w:tc>
+        <w:tc>
+          <w:tcPr>
+            <w:tcW w:w="800" w:type="dxa"/>
+          </w:tcPr>
+          <w:p>
+            <w:pPr>
+              <w:rPr>
+                <w:lang w:val="en-GB" w:eastAsia="nl-NL"/>
+              </w:rPr>
+            </w:pPr>
+            <w:r>
+              <w:rPr>
+                <w:lang w:val="en-GB" w:eastAsia="nl-NL"/>
+              </w:rPr>
+              <w:t>16.80</w:t>
+            </w:r>
+          </w:p>
+        </w:tc>
+        <w:tc>
+          <w:tcPr>
+            <w:tcW w:w="801" w:type="dxa"/>
+          </w:tcPr>
+          <w:p>
+            <w:pPr>
+              <w:rPr>
+                <w:lang w:val="en-GB" w:eastAsia="nl-NL"/>
+              </w:rPr>
+            </w:pPr>
+            <w:r>
+              <w:rPr>
+                <w:lang w:val="en-GB" w:eastAsia="nl-NL"/>
+              </w:rPr>
+              <w:t>17.72</w:t>
+            </w:r>
+          </w:p>
+        </w:tc>
+      </w:tr>
+    </w:tbl>
+    <w:p>
+      <w:pPr>
+        <w:pStyle w:val="Kop1"/>
+        <w:rPr>
+          <w:rFonts w:ascii="Arial" w:hAnsi="Arial" w:cs="Arial"/>
+          <w:b w:val="0"/>
           <w:color w:val="00FFFF"/>
-          <w:sz w:val="29"/>
-          <w:szCs w:val="29"/>
-          <w:lang w:val="en-GB" w:eastAsia="nl-NL"/>
-        </w:rPr>
-      </w:pPr>
+          <w:lang w:val="en-GB" w:eastAsia="nl-NL"/>
+        </w:rPr>
+      </w:pPr>
+      <w:r>
+        <w:rPr>
+          <w:rFonts w:ascii="Arial" w:hAnsi="Arial" w:cs="Arial"/>
+          <w:b w:val="0"/>
+          <w:color w:val="000000"/>
+          <w:lang w:val="en-GB" w:eastAsia="nl-NL"/>
+        </w:rPr>
+        <w:t>3</w:t>
+      </w:r>
+      <w:r>
+        <w:rPr>
+          <w:rFonts w:ascii="Arial" w:hAnsi="Arial" w:cs="Arial"/>
+          <w:b w:val="0"/>
+          <w:color w:val="000000"/>
+          <w:lang w:val="en-GB" w:eastAsia="nl-NL"/>
+        </w:rPr>
+        <w:t>.3</w:t>
+      </w:r>
+      <w:r>
+        <w:rPr>
+          <w:rFonts w:ascii="Arial" w:hAnsi="Arial" w:cs="Arial"/>
+          <w:b w:val="0"/>
+          <w:color w:val="000000"/>
+          <w:lang w:val="en-GB" w:eastAsia="nl-NL"/>
+        </w:rPr>
+        <w:t xml:space="preserve">. </w:t>
+      </w:r>
+      <w:r>
+        <w:rPr>
+          <w:rFonts w:ascii="Arial" w:hAnsi="Arial" w:cs="Arial"/>
+          <w:b w:val="0"/>
+          <w:lang w:val="en-GB" w:eastAsia="nl-NL"/>
+        </w:rPr>
+        <w:t>Evaluation</w:t>
+      </w:r>
+    </w:p>
+    <w:p>
+      <w:pPr>
+        <w:rPr>
+          <w:lang w:val="en-GB" w:eastAsia="nl-NL"/>
+        </w:rPr>
+      </w:pPr>
+      <w:r>
+        <w:rPr>
+          <w:lang w:val="en-GB" w:eastAsia="nl-NL"/>
+        </w:rPr>
+        <w:t xml:space="preserve">Running the network that was chosen on the test set resulted in an error rate of 8.35%, this is marginally better than the </w:t>
+      </w:r>
+      <w:bookmarkStart w:id="8" w:name="_GoBack"/>
+      <w:bookmarkEnd w:id="8"/>
     </w:p>
     <w:p>
       <w:pPr>
@@ -4069,10 +5996,10 @@
       </w:pPr>
     </w:p>
     <w:sectPr>
-      <w:headerReference w:type="default" r:id="rId11"/>
-      <w:footerReference w:type="default" r:id="rId12"/>
-      <w:headerReference w:type="first" r:id="rId13"/>
-      <w:footerReference w:type="first" r:id="rId14"/>
+      <w:headerReference w:type="default" r:id="rId13"/>
+      <w:footerReference w:type="default" r:id="rId14"/>
+      <w:headerReference w:type="first" r:id="rId15"/>
+      <w:footerReference w:type="first" r:id="rId16"/>
       <w:pgSz w:w="11899" w:h="16838"/>
       <w:pgMar w:top="567" w:right="692" w:bottom="1350" w:left="709" w:header="709" w:footer="709" w:gutter="0"/>
       <w:cols w:space="708"/>
@@ -4555,6 +6482,7 @@
   <w:style w:type="character" w:default="1" w:styleId="Standaardalinea-lettertype">
     <w:name w:val="Default Paragraph Font"/>
     <w:uiPriority w:val="1"/>
+    <w:semiHidden/>
     <w:unhideWhenUsed/>
   </w:style>
   <w:style w:type="table" w:default="1" w:styleId="Standaardtabel">
@@ -4986,6 +6914,7 @@
   <w:style w:type="character" w:default="1" w:styleId="Standaardalinea-lettertype">
     <w:name w:val="Default Paragraph Font"/>
     <w:uiPriority w:val="1"/>
+    <w:semiHidden/>
     <w:unhideWhenUsed/>
   </w:style>
   <w:style w:type="table" w:default="1" w:styleId="Standaardtabel">
@@ -5522,7 +7451,7 @@
 </file>
 
 <file path=customXml/itemProps1.xml><?xml version="1.0" encoding="utf-8"?>
-<ds:datastoreItem xmlns:ds="http://schemas.openxmlformats.org/officeDocument/2006/customXml" ds:itemID="{98D70D33-FF25-4132-A110-CFB4EBA426F3}">
+<ds:datastoreItem xmlns:ds="http://schemas.openxmlformats.org/officeDocument/2006/customXml" ds:itemID="{DBB8EB0D-4C7E-417B-BFD5-FA93C567234A}">
   <ds:schemaRefs>
     <ds:schemaRef ds:uri="http://schemas.openxmlformats.org/officeDocument/2006/bibliography"/>
   </ds:schemaRefs>

</xml_diff>

<commit_message>
Results in verslag afgemaakt
</commit_message>
<xml_diff>
--- a/Report.docx
+++ b/Report.docx
@@ -2390,16 +2390,8 @@
         <w:rPr>
           <w:lang w:val="en-GB" w:eastAsia="nl-NL"/>
         </w:rPr>
-        <w:t xml:space="preserve"> (described in </w:t>
-      </w:r>
-      <w:proofErr w:type="spellStart"/>
-      <w:r>
-        <w:rPr>
-          <w:lang w:val="en-GB" w:eastAsia="nl-NL"/>
-        </w:rPr>
-        <w:t>Chapte</w:t>
-      </w:r>
-      <w:proofErr w:type="spellEnd"/>
+        <w:t xml:space="preserve"> (described in Chapte</w:t>
+      </w:r>
       <w:r>
         <w:t xml:space="preserve">r </w:t>
       </w:r>
@@ -2425,15 +2417,7 @@
         <w:t>)</w:t>
       </w:r>
       <w:r>
-        <w:t xml:space="preserve"> and an adaptive learning rate. The adaptive learning increases the learning rate by 10% every time the mean square error (MSE) decreases between two epochs. It decreases by 50% every time the MSE increases between two epochs. The learning rate is capped at a certain value </w:t>
-      </w:r>
-      <w:proofErr w:type="spellStart"/>
-      <w:r>
-        <w:t>alpha_max</w:t>
-      </w:r>
-      <w:proofErr w:type="spellEnd"/>
-      <w:r>
-        <w:t>.</w:t>
+        <w:t xml:space="preserve"> and an adaptive learning rate. The adaptive learning increases the learning rate by 10% every time the mean square error (MSE) decreases between two epochs. It decreases by 50% every time the MSE increases between two epochs. The learning rate is capped at a certain value alpha_max.</w:t>
       </w:r>
     </w:p>
     <w:p>
@@ -2777,21 +2761,7 @@
         <w:rPr>
           <w:lang w:val="en-GB" w:eastAsia="nl-NL"/>
         </w:rPr>
-        <w:t xml:space="preserve">rters of the sets for training. The remaining quarter is distributed over a validation set and a test set. The training set is used for the calibration of the weights of ANNs with different variables. Each ANN is then tested with the validation set. The best ANN is then picked to run the test set, which makes sure the chosen ANN is really working properly. This method ensures the ANN works on data that it did not train for. For example, if the ANN is </w:t>
-      </w:r>
-      <w:proofErr w:type="spellStart"/>
-      <w:r>
-        <w:rPr>
-          <w:lang w:val="en-GB" w:eastAsia="nl-NL"/>
-        </w:rPr>
-        <w:t>overfitted</w:t>
-      </w:r>
-      <w:proofErr w:type="spellEnd"/>
-      <w:r>
-        <w:rPr>
-          <w:lang w:val="en-GB" w:eastAsia="nl-NL"/>
-        </w:rPr>
-        <w:t xml:space="preserve">, it will work perfectly on the training but </w:t>
+        <w:t xml:space="preserve">rters of the sets for training. The remaining quarter is distributed over a validation set and a test set. The training set is used for the calibration of the weights of ANNs with different variables. Each ANN is then tested with the validation set. The best ANN is then picked to run the test set, which makes sure the chosen ANN is really working properly. This method ensures the ANN works on data that it did not train for. For example, if the ANN is overfitted, it will work perfectly on the training but </w:t>
       </w:r>
       <w:r>
         <w:rPr>
@@ -4293,7 +4263,67 @@
         <w:rPr>
           <w:lang w:val="en-GB" w:eastAsia="nl-NL"/>
         </w:rPr>
-        <w:t>. The numbers again show that the third layer has no added value, and even seems to have a negative effect on the results. On average, the 9+9 configuration seems to score the best, but there is one 9+9+9 configuration which scored the best with 8.55%.</w:t>
+        <w:t xml:space="preserve">. </w:t>
+      </w:r>
+      <w:r>
+        <w:rPr>
+          <w:lang w:val="en-GB" w:eastAsia="nl-NL"/>
+        </w:rPr>
+        <w:t>Neuron configurations are noted from the first hidden layer to the last, where each number represents the number of neurons in that layer (so 8,6 means 8 neurons in the first hidden layer, and 6 in the second).</w:t>
+      </w:r>
+      <w:r>
+        <w:rPr>
+          <w:lang w:val="en-GB" w:eastAsia="nl-NL"/>
+        </w:rPr>
+        <w:t xml:space="preserve">The numbers again show that the third layer has </w:t>
+      </w:r>
+      <w:r>
+        <w:rPr>
+          <w:lang w:val="en-GB" w:eastAsia="nl-NL"/>
+        </w:rPr>
+        <w:t>hardly any a</w:t>
+      </w:r>
+      <w:r>
+        <w:rPr>
+          <w:lang w:val="en-GB" w:eastAsia="nl-NL"/>
+        </w:rPr>
+        <w:t xml:space="preserve">dded value, and even seems to have a negative effect on </w:t>
+      </w:r>
+      <w:r>
+        <w:rPr>
+          <w:lang w:val="en-GB" w:eastAsia="nl-NL"/>
+        </w:rPr>
+        <w:t>some configurations</w:t>
+      </w:r>
+      <w:r>
+        <w:rPr>
+          <w:lang w:val="en-GB" w:eastAsia="nl-NL"/>
+        </w:rPr>
+        <w:t xml:space="preserve">. </w:t>
+      </w:r>
+      <w:r>
+        <w:rPr>
+          <w:lang w:val="en-GB" w:eastAsia="nl-NL"/>
+        </w:rPr>
+        <w:t>On average, the 9,</w:t>
+      </w:r>
+      <w:r>
+        <w:rPr>
+          <w:lang w:val="en-GB" w:eastAsia="nl-NL"/>
+        </w:rPr>
+        <w:t>9 configuration seems to score the best</w:t>
+      </w:r>
+      <w:r>
+        <w:rPr>
+          <w:lang w:val="en-GB" w:eastAsia="nl-NL"/>
+        </w:rPr>
+        <w:t>, but there is one 9,9,</w:t>
+      </w:r>
+      <w:r>
+        <w:rPr>
+          <w:lang w:val="en-GB" w:eastAsia="nl-NL"/>
+        </w:rPr>
+        <w:t>9 configuration which scored the best with 8.55%.</w:t>
       </w:r>
       <w:r>
         <w:rPr>
@@ -4339,13 +4369,8 @@
       </w:r>
       <w:bookmarkEnd w:id="7"/>
       <w:r>
-        <w:t xml:space="preserve">: Validation results of </w:t>
-      </w:r>
-      <w:proofErr w:type="spellStart"/>
-      <w:r>
-        <w:t>optimalization</w:t>
-      </w:r>
-      <w:proofErr w:type="spellEnd"/>
+        <w:t>: Validation results of optimalization</w:t>
+      </w:r>
     </w:p>
     <w:tbl>
       <w:tblPr>
@@ -5638,6 +5663,13 @@
     </w:tbl>
     <w:p>
       <w:pPr>
+        <w:rPr>
+          <w:lang w:val="en-GB" w:eastAsia="nl-NL"/>
+        </w:rPr>
+      </w:pPr>
+    </w:p>
+    <w:p>
+      <w:pPr>
         <w:pStyle w:val="Kop1"/>
         <w:rPr>
           <w:rFonts w:ascii="Arial" w:hAnsi="Arial" w:cs="Arial"/>
@@ -5653,6 +5685,7 @@
           <w:color w:val="000000"/>
           <w:lang w:val="en-GB" w:eastAsia="nl-NL"/>
         </w:rPr>
+        <w:lastRenderedPageBreak/>
         <w:t>3</w:t>
       </w:r>
       <w:r>
@@ -5684,6 +5717,7 @@
     </w:p>
     <w:p>
       <w:pPr>
+        <w:jc w:val="both"/>
         <w:rPr>
           <w:lang w:val="en-GB" w:eastAsia="nl-NL"/>
         </w:rPr>
@@ -5693,9 +5727,208 @@
           <w:lang w:val="en-GB" w:eastAsia="nl-NL"/>
         </w:rPr>
         <w:t xml:space="preserve">Running the network that was chosen on the test set resulted in an error rate of 8.35%, this is marginally better than the </w:t>
+      </w:r>
+      <w:r>
+        <w:rPr>
+          <w:lang w:val="en-GB" w:eastAsia="nl-NL"/>
+        </w:rPr>
+        <w:t xml:space="preserve">validation set. </w:t>
+      </w:r>
+      <w:r>
+        <w:rPr>
+          <w:lang w:val="en-GB" w:eastAsia="nl-NL"/>
+        </w:rPr>
+        <w:t>MATLAB has a b</w:t>
+      </w:r>
+      <w:r>
+        <w:rPr>
+          <w:lang w:val="en-GB" w:eastAsia="nl-NL"/>
+        </w:rPr>
+        <w:t>uilt-in neural network program</w:t>
+      </w:r>
+      <w:r>
+        <w:rPr>
+          <w:lang w:val="en-GB" w:eastAsia="nl-NL"/>
+        </w:rPr>
+        <w:t xml:space="preserve"> which was run to compare with the results of the designed network. Results of a network with 27 neurons can be found in </w:t>
+      </w:r>
+      <w:r>
+        <w:rPr>
+          <w:lang w:val="en-GB" w:eastAsia="nl-NL"/>
+        </w:rPr>
+        <w:fldChar w:fldCharType="begin"/>
+      </w:r>
+      <w:r>
+        <w:rPr>
+          <w:lang w:val="en-GB" w:eastAsia="nl-NL"/>
+        </w:rPr>
+        <w:instrText xml:space="preserve"> REF _Ref430340986 \h </w:instrText>
+      </w:r>
+      <w:r>
+        <w:rPr>
+          <w:lang w:val="en-GB" w:eastAsia="nl-NL"/>
+        </w:rPr>
+      </w:r>
+      <w:r>
+        <w:rPr>
+          <w:lang w:val="en-GB" w:eastAsia="nl-NL"/>
+        </w:rPr>
+        <w:instrText xml:space="preserve"> \* MERGEFORMAT </w:instrText>
+      </w:r>
+      <w:r>
+        <w:rPr>
+          <w:lang w:val="en-GB" w:eastAsia="nl-NL"/>
+        </w:rPr>
+        <w:fldChar w:fldCharType="separate"/>
+      </w:r>
+      <w:r>
+        <w:t xml:space="preserve">Figure </w:t>
+      </w:r>
+      <w:r>
+        <w:rPr>
+          <w:noProof/>
+        </w:rPr>
+        <w:t>5</w:t>
+      </w:r>
+      <w:r>
+        <w:rPr>
+          <w:lang w:val="en-GB" w:eastAsia="nl-NL"/>
+        </w:rPr>
+        <w:fldChar w:fldCharType="end"/>
+      </w:r>
+      <w:r>
+        <w:rPr>
+          <w:lang w:val="en-GB" w:eastAsia="nl-NL"/>
+        </w:rPr>
+        <w:t xml:space="preserve">. The results of MATLAB are better, </w:t>
+      </w:r>
+      <w:r>
+        <w:rPr>
+          <w:lang w:val="en-GB" w:eastAsia="nl-NL"/>
+        </w:rPr>
+        <w:t xml:space="preserve">with </w:t>
+      </w:r>
+      <w:r>
+        <w:rPr>
+          <w:lang w:val="en-GB" w:eastAsia="nl-NL"/>
+        </w:rPr>
+        <w:t xml:space="preserve">6% to 40% </w:t>
+      </w:r>
+      <w:r>
+        <w:rPr>
+          <w:lang w:val="en-GB" w:eastAsia="nl-NL"/>
+        </w:rPr>
+        <w:t>fewer mistakes compared to the designed network. This was expected, because the MATLAB function has gone through a lot more optimisation and the engineers have a lot more knowledge at their hand. What was more of a surprise, though, is the speed at which the programs calculate. While the designed code takes roughly 2 seconds per epoch, the MATLAB function takes less than a second to run through 21 epochs.</w:t>
+      </w:r>
+      <w:r>
+        <w:rPr>
+          <w:lang w:val="en-GB" w:eastAsia="nl-NL"/>
+        </w:rPr>
+        <w:t xml:space="preserve"> </w:t>
       </w:r>
       <w:bookmarkStart w:id="8" w:name="_GoBack"/>
       <w:bookmarkEnd w:id="8"/>
+    </w:p>
+    <w:p>
+      <w:pPr>
+        <w:rPr>
+          <w:lang w:val="en-GB" w:eastAsia="nl-NL"/>
+        </w:rPr>
+      </w:pPr>
+    </w:p>
+    <w:p>
+      <w:pPr>
+        <w:keepNext/>
+      </w:pPr>
+      <w:r>
+        <w:rPr>
+          <w:noProof/>
+          <w:lang w:eastAsia="nl-NL"/>
+        </w:rPr>
+        <w:t xml:space="preserve"> </w:t>
+      </w:r>
+      <w:r>
+        <w:rPr>
+          <w:noProof/>
+          <w:lang w:val="nl-NL" w:eastAsia="nl-NL"/>
+        </w:rPr>
+        <w:drawing>
+          <wp:inline distT="0" distB="0" distL="0" distR="0" wp14:anchorId="5B5FD89B" wp14:editId="070598BD">
+            <wp:extent cx="3818691" cy="1226820"/>
+            <wp:effectExtent l="0" t="0" r="0" b="0"/>
+            <wp:docPr id="9" name="Afbeelding 9"/>
+            <wp:cNvGraphicFramePr>
+              <a:graphicFrameLocks xmlns:a="http://schemas.openxmlformats.org/drawingml/2006/main" noChangeAspect="1"/>
+            </wp:cNvGraphicFramePr>
+            <a:graphic xmlns:a="http://schemas.openxmlformats.org/drawingml/2006/main">
+              <a:graphicData uri="http://schemas.openxmlformats.org/drawingml/2006/picture">
+                <pic:pic xmlns:pic="http://schemas.openxmlformats.org/drawingml/2006/picture">
+                  <pic:nvPicPr>
+                    <pic:cNvPr id="0" name=""/>
+                    <pic:cNvPicPr/>
+                  </pic:nvPicPr>
+                  <pic:blipFill rotWithShape="1">
+                    <a:blip r:embed="rId13"/>
+                    <a:srcRect l="49873" t="22449" r="21938" b="61451"/>
+                    <a:stretch/>
+                  </pic:blipFill>
+                  <pic:spPr bwMode="auto">
+                    <a:xfrm>
+                      <a:off x="0" y="0"/>
+                      <a:ext cx="3817971" cy="1226589"/>
+                    </a:xfrm>
+                    <a:prstGeom prst="rect">
+                      <a:avLst/>
+                    </a:prstGeom>
+                    <a:ln>
+                      <a:noFill/>
+                    </a:ln>
+                    <a:extLst>
+                      <a:ext uri="{53640926-AAD7-44D8-BBD7-CCE9431645EC}">
+                        <a14:shadowObscured xmlns:a14="http://schemas.microsoft.com/office/drawing/2010/main"/>
+                      </a:ext>
+                    </a:extLst>
+                  </pic:spPr>
+                </pic:pic>
+              </a:graphicData>
+            </a:graphic>
+          </wp:inline>
+        </w:drawing>
+      </w:r>
+    </w:p>
+    <w:p>
+      <w:pPr>
+        <w:pStyle w:val="Bijschrift"/>
+        <w:rPr>
+          <w:lang w:val="en-GB" w:eastAsia="nl-NL"/>
+        </w:rPr>
+      </w:pPr>
+      <w:bookmarkStart w:id="9" w:name="_Ref430340986"/>
+      <w:r>
+        <w:t xml:space="preserve">Figure </w:t>
+      </w:r>
+      <w:r>
+        <w:fldChar w:fldCharType="begin"/>
+      </w:r>
+      <w:r>
+        <w:instrText xml:space="preserve"> SEQ Figure \* ARABIC </w:instrText>
+      </w:r>
+      <w:r>
+        <w:fldChar w:fldCharType="separate"/>
+      </w:r>
+      <w:r>
+        <w:rPr>
+          <w:noProof/>
+        </w:rPr>
+        <w:t>5</w:t>
+      </w:r>
+      <w:r>
+        <w:fldChar w:fldCharType="end"/>
+      </w:r>
+      <w:bookmarkEnd w:id="9"/>
+      <w:r>
+        <w:t>: results of a 27-neuron network generated by the MATLAB NN function</w:t>
+      </w:r>
     </w:p>
     <w:p>
       <w:pPr>
@@ -5719,7 +5952,6 @@
           <w:szCs w:val="72"/>
           <w:lang w:val="en-GB" w:eastAsia="nl-NL"/>
         </w:rPr>
-        <w:lastRenderedPageBreak/>
         <w:t>4</w:t>
       </w:r>
       <w:r>
@@ -5744,262 +5976,12 @@
         <w:t>Conclusion</w:t>
       </w:r>
     </w:p>
-    <w:p>
-      <w:pPr>
-        <w:autoSpaceDE w:val="0"/>
-        <w:autoSpaceDN w:val="0"/>
-        <w:adjustRightInd w:val="0"/>
-        <w:rPr>
-          <w:rFonts w:ascii="Arial" w:hAnsi="Arial" w:cs="Arial"/>
-          <w:bCs/>
-          <w:color w:val="000000"/>
-          <w:sz w:val="29"/>
-          <w:szCs w:val="29"/>
-          <w:lang w:val="en-GB" w:eastAsia="nl-NL"/>
-        </w:rPr>
-      </w:pPr>
-    </w:p>
-    <w:p>
-      <w:pPr>
-        <w:pStyle w:val="Kop1"/>
-        <w:rPr>
-          <w:rFonts w:ascii="Arial" w:hAnsi="Arial" w:cs="Arial"/>
-          <w:b w:val="0"/>
-          <w:color w:val="00FFFF"/>
-          <w:lang w:val="en-GB" w:eastAsia="nl-NL"/>
-        </w:rPr>
-      </w:pPr>
-      <w:r>
-        <w:rPr>
-          <w:rFonts w:ascii="Arial" w:hAnsi="Arial" w:cs="Arial"/>
-          <w:b w:val="0"/>
-          <w:color w:val="000000"/>
-          <w:lang w:val="en-GB" w:eastAsia="nl-NL"/>
-        </w:rPr>
-        <w:t xml:space="preserve">1.1. </w:t>
-      </w:r>
-      <w:r>
-        <w:rPr>
-          <w:rFonts w:ascii="Arial" w:hAnsi="Arial" w:cs="Arial"/>
-          <w:b w:val="0"/>
-          <w:lang w:val="en-GB" w:eastAsia="nl-NL"/>
-        </w:rPr>
-        <w:t>Document Structure</w:t>
-      </w:r>
-    </w:p>
-    <w:p>
-      <w:pPr>
-        <w:autoSpaceDE w:val="0"/>
-        <w:autoSpaceDN w:val="0"/>
-        <w:adjustRightInd w:val="0"/>
-        <w:rPr>
-          <w:rFonts w:ascii="Arial" w:hAnsi="Arial" w:cs="Arial"/>
-          <w:color w:val="000000"/>
-          <w:sz w:val="20"/>
-          <w:szCs w:val="20"/>
-          <w:lang w:val="en-GB" w:eastAsia="nl-NL"/>
-        </w:rPr>
-      </w:pPr>
-    </w:p>
-    <w:p>
-      <w:pPr>
-        <w:pStyle w:val="Kop1"/>
-        <w:rPr>
-          <w:rFonts w:ascii="Arial" w:hAnsi="Arial" w:cs="Arial"/>
-          <w:b w:val="0"/>
-          <w:color w:val="00FFFF"/>
-          <w:lang w:val="en-GB" w:eastAsia="nl-NL"/>
-        </w:rPr>
-      </w:pPr>
-      <w:r>
-        <w:rPr>
-          <w:rFonts w:ascii="Arial" w:hAnsi="Arial" w:cs="Arial"/>
-          <w:b w:val="0"/>
-          <w:color w:val="000000"/>
-          <w:lang w:val="en-GB" w:eastAsia="nl-NL"/>
-        </w:rPr>
-        <w:t xml:space="preserve">1.2. </w:t>
-      </w:r>
-      <w:r>
-        <w:rPr>
-          <w:rFonts w:ascii="Arial" w:hAnsi="Arial" w:cs="Arial"/>
-          <w:b w:val="0"/>
-          <w:lang w:val="en-GB" w:eastAsia="nl-NL"/>
-        </w:rPr>
-        <w:t>Cover and Title Page</w:t>
-      </w:r>
-    </w:p>
-    <w:p>
-      <w:pPr>
-        <w:autoSpaceDE w:val="0"/>
-        <w:autoSpaceDN w:val="0"/>
-        <w:adjustRightInd w:val="0"/>
-        <w:rPr>
-          <w:rFonts w:ascii="BookmanOldStyle" w:hAnsi="BookmanOldStyle" w:cs="BookmanOldStyle"/>
-          <w:color w:val="00FFFF"/>
-          <w:sz w:val="29"/>
-          <w:szCs w:val="29"/>
-          <w:lang w:val="en-GB" w:eastAsia="nl-NL"/>
-        </w:rPr>
-      </w:pPr>
-    </w:p>
-    <w:p>
-      <w:pPr>
-        <w:autoSpaceDE w:val="0"/>
-        <w:autoSpaceDN w:val="0"/>
-        <w:adjustRightInd w:val="0"/>
-        <w:rPr>
-          <w:rFonts w:ascii="TU Delft-UltraLight" w:hAnsi="TU Delft-UltraLight" w:cs="Arial"/>
-          <w:color w:val="00B0F0"/>
-          <w:sz w:val="72"/>
-          <w:szCs w:val="72"/>
-          <w:lang w:val="en-GB" w:eastAsia="nl-NL"/>
-        </w:rPr>
-      </w:pPr>
-      <w:r>
-        <w:rPr>
-          <w:rFonts w:ascii="Arial" w:hAnsi="Arial" w:cs="Arial"/>
-          <w:bCs/>
-          <w:color w:val="000000"/>
-          <w:sz w:val="72"/>
-          <w:szCs w:val="72"/>
-          <w:lang w:val="en-GB" w:eastAsia="nl-NL"/>
-        </w:rPr>
-        <w:t>5</w:t>
-      </w:r>
-      <w:r>
-        <w:rPr>
-          <w:rFonts w:ascii="Arial" w:hAnsi="Arial" w:cs="Arial"/>
-          <w:bCs/>
-          <w:color w:val="000000"/>
-          <w:sz w:val="72"/>
-          <w:szCs w:val="72"/>
-          <w:lang w:val="en-GB" w:eastAsia="nl-NL"/>
-        </w:rPr>
-        <w:t xml:space="preserve"> </w:t>
-      </w:r>
-      <w:r>
-        <w:rPr>
-          <w:rFonts w:ascii="TU Delft-UltraLight" w:hAnsi="TU Delft-UltraLight" w:cs="Arial"/>
-          <w:color w:val="00B0F0"/>
-          <w:sz w:val="72"/>
-          <w:szCs w:val="72"/>
-          <w:lang w:val="en-GB" w:eastAsia="nl-NL"/>
-        </w:rPr>
-        <w:t>Discussion</w:t>
-      </w:r>
-    </w:p>
-    <w:p>
-      <w:pPr>
-        <w:autoSpaceDE w:val="0"/>
-        <w:autoSpaceDN w:val="0"/>
-        <w:adjustRightInd w:val="0"/>
-        <w:rPr>
-          <w:rFonts w:ascii="Arial" w:hAnsi="Arial" w:cs="Arial"/>
-          <w:bCs/>
-          <w:color w:val="000000"/>
-          <w:sz w:val="29"/>
-          <w:szCs w:val="29"/>
-          <w:lang w:val="en-GB" w:eastAsia="nl-NL"/>
-        </w:rPr>
-      </w:pPr>
-    </w:p>
-    <w:p>
-      <w:pPr>
-        <w:pStyle w:val="Kop1"/>
-        <w:rPr>
-          <w:rFonts w:ascii="Arial" w:hAnsi="Arial" w:cs="Arial"/>
-          <w:b w:val="0"/>
-          <w:color w:val="00FFFF"/>
-          <w:lang w:val="en-GB" w:eastAsia="nl-NL"/>
-        </w:rPr>
-      </w:pPr>
-      <w:r>
-        <w:rPr>
-          <w:rFonts w:ascii="Arial" w:hAnsi="Arial" w:cs="Arial"/>
-          <w:b w:val="0"/>
-          <w:color w:val="000000"/>
-          <w:lang w:val="en-GB" w:eastAsia="nl-NL"/>
-        </w:rPr>
-        <w:t xml:space="preserve">1.1. </w:t>
-      </w:r>
-      <w:r>
-        <w:rPr>
-          <w:rFonts w:ascii="Arial" w:hAnsi="Arial" w:cs="Arial"/>
-          <w:b w:val="0"/>
-          <w:lang w:val="en-GB" w:eastAsia="nl-NL"/>
-        </w:rPr>
-        <w:t>Document Structure</w:t>
-      </w:r>
-    </w:p>
-    <w:p>
-      <w:pPr>
-        <w:autoSpaceDE w:val="0"/>
-        <w:autoSpaceDN w:val="0"/>
-        <w:adjustRightInd w:val="0"/>
-        <w:rPr>
-          <w:rFonts w:ascii="Arial" w:hAnsi="Arial" w:cs="Arial"/>
-          <w:color w:val="000000"/>
-          <w:sz w:val="20"/>
-          <w:szCs w:val="20"/>
-          <w:lang w:val="en-GB" w:eastAsia="nl-NL"/>
-        </w:rPr>
-      </w:pPr>
-    </w:p>
-    <w:p>
-      <w:pPr>
-        <w:pStyle w:val="Kop1"/>
-        <w:rPr>
-          <w:rFonts w:ascii="Arial" w:hAnsi="Arial" w:cs="Arial"/>
-          <w:b w:val="0"/>
-          <w:color w:val="00FFFF"/>
-          <w:lang w:val="en-GB" w:eastAsia="nl-NL"/>
-        </w:rPr>
-      </w:pPr>
-      <w:r>
-        <w:rPr>
-          <w:rFonts w:ascii="Arial" w:hAnsi="Arial" w:cs="Arial"/>
-          <w:b w:val="0"/>
-          <w:color w:val="000000"/>
-          <w:lang w:val="en-GB" w:eastAsia="nl-NL"/>
-        </w:rPr>
-        <w:t xml:space="preserve">1.2. </w:t>
-      </w:r>
-      <w:r>
-        <w:rPr>
-          <w:rFonts w:ascii="Arial" w:hAnsi="Arial" w:cs="Arial"/>
-          <w:b w:val="0"/>
-          <w:lang w:val="en-GB" w:eastAsia="nl-NL"/>
-        </w:rPr>
-        <w:t>Cover and Title Page</w:t>
-      </w:r>
-    </w:p>
-    <w:p>
-      <w:pPr>
-        <w:autoSpaceDE w:val="0"/>
-        <w:autoSpaceDN w:val="0"/>
-        <w:adjustRightInd w:val="0"/>
-        <w:rPr>
-          <w:rFonts w:ascii="BookmanOldStyle" w:hAnsi="BookmanOldStyle" w:cs="BookmanOldStyle"/>
-          <w:color w:val="00FFFF"/>
-          <w:sz w:val="29"/>
-          <w:szCs w:val="29"/>
-          <w:lang w:val="en-GB" w:eastAsia="nl-NL"/>
-        </w:rPr>
-      </w:pPr>
-    </w:p>
-    <w:p>
-      <w:pPr>
-        <w:rPr>
-          <w:rFonts w:ascii="Arial" w:hAnsi="Arial" w:cs="Arial"/>
-        </w:rPr>
-      </w:pPr>
-    </w:p>
+    <w:p/>
     <w:sectPr>
-      <w:headerReference w:type="default" r:id="rId13"/>
-      <w:footerReference w:type="default" r:id="rId14"/>
-      <w:headerReference w:type="first" r:id="rId15"/>
-      <w:footerReference w:type="first" r:id="rId16"/>
+      <w:headerReference w:type="default" r:id="rId14"/>
+      <w:footerReference w:type="default" r:id="rId15"/>
+      <w:headerReference w:type="first" r:id="rId16"/>
+      <w:footerReference w:type="first" r:id="rId17"/>
       <w:pgSz w:w="11899" w:h="16838"/>
       <w:pgMar w:top="567" w:right="692" w:bottom="1350" w:left="709" w:header="709" w:footer="709" w:gutter="0"/>
       <w:cols w:space="708"/>
@@ -6067,7 +6049,7 @@
         <w:sz w:val="16"/>
         <w:lang w:val="nl-NL"/>
       </w:rPr>
-      <w:t>4</w:t>
+      <w:t>5</w:t>
     </w:r>
     <w:r>
       <w:rPr>
@@ -7451,7 +7433,7 @@
 </file>
 
 <file path=customXml/itemProps1.xml><?xml version="1.0" encoding="utf-8"?>
-<ds:datastoreItem xmlns:ds="http://schemas.openxmlformats.org/officeDocument/2006/customXml" ds:itemID="{DBB8EB0D-4C7E-417B-BFD5-FA93C567234A}">
+<ds:datastoreItem xmlns:ds="http://schemas.openxmlformats.org/officeDocument/2006/customXml" ds:itemID="{8B7F7890-C701-4323-9597-0D130B468EAB}">
   <ds:schemaRefs>
     <ds:schemaRef ds:uri="http://schemas.openxmlformats.org/officeDocument/2006/bibliography"/>
   </ds:schemaRefs>

</xml_diff>